<commit_message>
updated docs for learning
</commit_message>
<xml_diff>
--- a/interview_preparation/collections/hashmap.docx
+++ b/interview_preparation/collections/hashmap.docx
@@ -1,6 +1,6 @@
 
 <file path=word/document.xml><?xml version="1.0" encoding="utf-8"?>
-<w:document xmlns:wpc="http://schemas.microsoft.com/office/word/2010/wordprocessingCanvas" xmlns:cx="http://schemas.microsoft.com/office/drawing/2014/chartex" xmlns:cx1="http://schemas.microsoft.com/office/drawing/2015/9/8/chartex" xmlns:cx2="http://schemas.microsoft.com/office/drawing/2015/10/21/chartex" xmlns:cx3="http://schemas.microsoft.com/office/drawing/2016/5/9/chartex" xmlns:cx4="http://schemas.microsoft.com/office/drawing/2016/5/10/chartex" xmlns:cx5="http://schemas.microsoft.com/office/drawing/2016/5/11/chartex" xmlns:cx6="http://schemas.microsoft.com/office/drawing/2016/5/12/chartex" xmlns:cx7="http://schemas.microsoft.com/office/drawing/2016/5/13/chartex" xmlns:cx8="http://schemas.microsoft.com/office/drawing/2016/5/14/chartex" xmlns:mc="http://schemas.openxmlformats.org/markup-compatibility/2006" xmlns:aink="http://schemas.microsoft.com/office/drawing/2016/ink" xmlns:am3d="http://schemas.microsoft.com/office/drawing/2017/model3d" xmlns:o="urn:schemas-microsoft-com:office:office" xmlns:r="http://schemas.openxmlformats.org/officeDocument/2006/relationships" xmlns:m="http://schemas.openxmlformats.org/officeDocument/2006/math" xmlns:v="urn:schemas-microsoft-com:vml" xmlns:wp14="http://schemas.microsoft.com/office/word/2010/wordprocessingDrawing" xmlns:wp="http://schemas.openxmlformats.org/drawingml/2006/wordprocessingDrawing" xmlns:w10="urn:schemas-microsoft-com:office:word" xmlns:w="http://schemas.openxmlformats.org/wordprocessingml/2006/main" xmlns:w14="http://schemas.microsoft.com/office/word/2010/wordml" xmlns:w15="http://schemas.microsoft.com/office/word/2012/wordml" xmlns:w16cex="http://schemas.microsoft.com/office/word/2018/wordml/cex" xmlns:w16cid="http://schemas.microsoft.com/office/word/2016/wordml/cid" xmlns:w16="http://schemas.microsoft.com/office/word/2018/wordml" xmlns:w16sdtdh="http://schemas.microsoft.com/office/word/2020/wordml/sdtdatahash" xmlns:w16se="http://schemas.microsoft.com/office/word/2015/wordml/symex" xmlns:wpg="http://schemas.microsoft.com/office/word/2010/wordprocessingGroup" xmlns:wpi="http://schemas.microsoft.com/office/word/2010/wordprocessingInk" xmlns:wne="http://schemas.microsoft.com/office/word/2006/wordml" xmlns:wps="http://schemas.microsoft.com/office/word/2010/wordprocessingShape" mc:Ignorable="w14 w15 w16se w16cid w16 w16cex w16sdtdh wp14">
+<w:document xmlns:wpc="http://schemas.microsoft.com/office/word/2010/wordprocessingCanvas" xmlns:cx="http://schemas.microsoft.com/office/drawing/2014/chartex" xmlns:cx1="http://schemas.microsoft.com/office/drawing/2015/9/8/chartex" xmlns:cx2="http://schemas.microsoft.com/office/drawing/2015/10/21/chartex" xmlns:cx3="http://schemas.microsoft.com/office/drawing/2016/5/9/chartex" xmlns:cx4="http://schemas.microsoft.com/office/drawing/2016/5/10/chartex" xmlns:cx5="http://schemas.microsoft.com/office/drawing/2016/5/11/chartex" xmlns:cx6="http://schemas.microsoft.com/office/drawing/2016/5/12/chartex" xmlns:cx7="http://schemas.microsoft.com/office/drawing/2016/5/13/chartex" xmlns:cx8="http://schemas.microsoft.com/office/drawing/2016/5/14/chartex" xmlns:mc="http://schemas.openxmlformats.org/markup-compatibility/2006" xmlns:aink="http://schemas.microsoft.com/office/drawing/2016/ink" xmlns:am3d="http://schemas.microsoft.com/office/drawing/2017/model3d" xmlns:o="urn:schemas-microsoft-com:office:office" xmlns:oel="http://schemas.microsoft.com/office/2019/extlst" xmlns:r="http://schemas.openxmlformats.org/officeDocument/2006/relationships" xmlns:m="http://schemas.openxmlformats.org/officeDocument/2006/math" xmlns:v="urn:schemas-microsoft-com:vml" xmlns:wp14="http://schemas.microsoft.com/office/word/2010/wordprocessingDrawing" xmlns:wp="http://schemas.openxmlformats.org/drawingml/2006/wordprocessingDrawing" xmlns:w10="urn:schemas-microsoft-com:office:word" xmlns:w="http://schemas.openxmlformats.org/wordprocessingml/2006/main" xmlns:w14="http://schemas.microsoft.com/office/word/2010/wordml" xmlns:w15="http://schemas.microsoft.com/office/word/2012/wordml" xmlns:w16cex="http://schemas.microsoft.com/office/word/2018/wordml/cex" xmlns:w16cid="http://schemas.microsoft.com/office/word/2016/wordml/cid" xmlns:w16="http://schemas.microsoft.com/office/word/2018/wordml" xmlns:w16sdtdh="http://schemas.microsoft.com/office/word/2020/wordml/sdtdatahash" xmlns:w16se="http://schemas.microsoft.com/office/word/2015/wordml/symex" xmlns:wpg="http://schemas.microsoft.com/office/word/2010/wordprocessingGroup" xmlns:wpi="http://schemas.microsoft.com/office/word/2010/wordprocessingInk" xmlns:wne="http://schemas.microsoft.com/office/word/2006/wordml" xmlns:wps="http://schemas.microsoft.com/office/word/2010/wordprocessingShape" mc:Ignorable="w14 w15 w16se w16cid w16 w16cex w16sdtdh wp14">
   <w:body>
     <w:p>
       <w:pPr>
@@ -67,27 +67,7 @@
           <w:szCs w:val="16"/>
           <w:lang w:val="en-US"/>
         </w:rPr>
-        <w:t xml:space="preserve">Has an array of </w:t>
-      </w:r>
-      <w:proofErr w:type="gramStart"/>
-      <w:r>
-        <w:rPr>
-          <w:rFonts w:cstheme="minorHAnsi"/>
-          <w:sz w:val="16"/>
-          <w:szCs w:val="16"/>
-          <w:lang w:val="en-US"/>
-        </w:rPr>
-        <w:t>nodes  (</w:t>
-      </w:r>
-      <w:proofErr w:type="gramEnd"/>
-      <w:r>
-        <w:rPr>
-          <w:rFonts w:cstheme="minorHAnsi"/>
-          <w:sz w:val="16"/>
-          <w:szCs w:val="16"/>
-          <w:lang w:val="en-US"/>
-        </w:rPr>
-        <w:t xml:space="preserve"> Node has K key ,V value  and int hash ,Node next )</w:t>
+        <w:t>Has an array of nodes  ( Node has K key ,V value  and int hash ,Node next )</w:t>
       </w:r>
     </w:p>
     <w:p>
@@ -443,7 +423,6 @@
         </w:rPr>
         <w:t xml:space="preserve">While Collision it checks for </w:t>
       </w:r>
-      <w:proofErr w:type="gramStart"/>
       <w:r>
         <w:rPr>
           <w:rFonts w:cstheme="minorHAnsi"/>
@@ -453,19 +432,7 @@
           <w:szCs w:val="16"/>
           <w:lang w:val="en-US"/>
         </w:rPr>
-        <w:t>Hashcode(</w:t>
-      </w:r>
-      <w:proofErr w:type="gramEnd"/>
-      <w:r>
-        <w:rPr>
-          <w:rFonts w:cstheme="minorHAnsi"/>
-          <w:i/>
-          <w:iCs/>
-          <w:sz w:val="16"/>
-          <w:szCs w:val="16"/>
-          <w:lang w:val="en-US"/>
-        </w:rPr>
-        <w:t>) and equals()</w:t>
+        <w:t>Hashcode() and equals()</w:t>
       </w:r>
       <w:r>
         <w:rPr>
@@ -601,27 +568,7 @@
           <w:szCs w:val="16"/>
           <w:lang w:val="en-US"/>
         </w:rPr>
-        <w:t xml:space="preserve">When the entries crosses certain </w:t>
-      </w:r>
-      <w:proofErr w:type="gramStart"/>
-      <w:r>
-        <w:rPr>
-          <w:rFonts w:cstheme="minorHAnsi"/>
-          <w:sz w:val="16"/>
-          <w:szCs w:val="16"/>
-          <w:lang w:val="en-US"/>
-        </w:rPr>
-        <w:t>threshold ,</w:t>
-      </w:r>
-      <w:proofErr w:type="gramEnd"/>
-      <w:r>
-        <w:rPr>
-          <w:rFonts w:cstheme="minorHAnsi"/>
-          <w:sz w:val="16"/>
-          <w:szCs w:val="16"/>
-          <w:lang w:val="en-US"/>
-        </w:rPr>
-        <w:t xml:space="preserve"> it will replace the </w:t>
+        <w:t xml:space="preserve">When the entries crosses certain threshold , it will replace the </w:t>
       </w:r>
       <w:proofErr w:type="spellStart"/>
       <w:r>
@@ -667,7 +614,6 @@
           <w:lang w:val="en-US"/>
         </w:rPr>
       </w:pPr>
-      <w:proofErr w:type="gramStart"/>
       <w:r>
         <w:rPr>
           <w:rFonts w:cstheme="minorHAnsi"/>
@@ -677,7 +623,6 @@
         </w:rPr>
         <w:t>Methods :</w:t>
       </w:r>
-      <w:proofErr w:type="gramEnd"/>
     </w:p>
     <w:p>
       <w:pPr>
@@ -954,26 +899,3412 @@
           <w:lang w:val="en-US"/>
         </w:rPr>
       </w:pPr>
-      <w:proofErr w:type="gramStart"/>
-      <w:r>
-        <w:rPr>
-          <w:rFonts w:cstheme="minorHAnsi"/>
-          <w:sz w:val="16"/>
-          <w:szCs w:val="16"/>
-          <w:lang w:val="en-US"/>
-        </w:rPr>
-        <w:t>O(</w:t>
-      </w:r>
-      <w:proofErr w:type="gramEnd"/>
-      <w:r>
-        <w:rPr>
-          <w:rFonts w:cstheme="minorHAnsi"/>
-          <w:sz w:val="16"/>
-          <w:szCs w:val="16"/>
-          <w:lang w:val="en-US"/>
-        </w:rPr>
-        <w:t>1) for insertion and lookup</w:t>
-      </w:r>
+      <w:r>
+        <w:rPr>
+          <w:rFonts w:cstheme="minorHAnsi"/>
+          <w:sz w:val="16"/>
+          <w:szCs w:val="16"/>
+          <w:lang w:val="en-US"/>
+        </w:rPr>
+        <w:t>O(1) for insertion and lookup</w:t>
+      </w:r>
+    </w:p>
+    <w:p>
+      <w:pPr>
+        <w:rPr>
+          <w:rFonts w:cstheme="minorHAnsi"/>
+          <w:sz w:val="16"/>
+          <w:szCs w:val="16"/>
+          <w:lang w:val="en-US"/>
+        </w:rPr>
+      </w:pPr>
+    </w:p>
+    <w:p>
+      <w:pPr>
+        <w:shd w:val="clear" w:color="auto" w:fill="FFFFFF"/>
+        <w:spacing w:before="144" w:after="0" w:line="600" w:lineRule="atLeast"/>
+        <w:outlineLvl w:val="0"/>
+        <w:rPr>
+          <w:rFonts w:ascii="Helvetica" w:eastAsia="Times New Roman" w:hAnsi="Helvetica" w:cs="Helvetica"/>
+          <w:b/>
+          <w:bCs/>
+          <w:color w:val="292929"/>
+          <w:spacing w:val="-4"/>
+          <w:kern w:val="36"/>
+          <w:sz w:val="48"/>
+          <w:szCs w:val="48"/>
+          <w:lang w:eastAsia="en-IN"/>
+        </w:rPr>
+      </w:pPr>
+      <w:r>
+        <w:rPr>
+          <w:rFonts w:ascii="Helvetica" w:eastAsia="Times New Roman" w:hAnsi="Helvetica" w:cs="Helvetica"/>
+          <w:b/>
+          <w:bCs/>
+          <w:color w:val="292929"/>
+          <w:spacing w:val="-4"/>
+          <w:kern w:val="36"/>
+          <w:sz w:val="48"/>
+          <w:szCs w:val="48"/>
+          <w:lang w:eastAsia="en-IN"/>
+        </w:rPr>
+        <w:t>Top 10 HashMap questions in Java — Interview Preparation Guide — Part 2</w:t>
+      </w:r>
+    </w:p>
+    <w:p>
+      <w:pPr>
+        <w:spacing w:after="0" w:line="240" w:lineRule="auto"/>
+        <w:rPr>
+          <w:rFonts w:ascii="Times New Roman" w:eastAsia="Times New Roman" w:hAnsi="Times New Roman" w:cs="Times New Roman"/>
+          <w:sz w:val="24"/>
+          <w:szCs w:val="24"/>
+          <w:lang w:eastAsia="en-IN"/>
+        </w:rPr>
+      </w:pPr>
+    </w:p>
+    <w:p>
+      <w:pPr>
+        <w:shd w:val="clear" w:color="auto" w:fill="FFFFFF"/>
+        <w:spacing w:before="480" w:after="0" w:line="480" w:lineRule="atLeast"/>
+        <w:rPr>
+          <w:rFonts w:ascii="Georgia" w:eastAsia="Times New Roman" w:hAnsi="Georgia" w:cs="Times New Roman"/>
+          <w:color w:val="292929"/>
+          <w:spacing w:val="-1"/>
+          <w:sz w:val="30"/>
+          <w:szCs w:val="30"/>
+          <w:lang w:eastAsia="en-IN"/>
+        </w:rPr>
+      </w:pPr>
+      <w:r>
+        <w:rPr>
+          <w:rFonts w:ascii="Georgia" w:eastAsia="Times New Roman" w:hAnsi="Georgia" w:cs="Times New Roman"/>
+          <w:color w:val="292929"/>
+          <w:spacing w:val="-1"/>
+          <w:sz w:val="30"/>
+          <w:szCs w:val="30"/>
+          <w:lang w:eastAsia="en-IN"/>
+        </w:rPr>
+        <w:t xml:space="preserve">Recently a lot of interviewers are asking for the internal working mechanism of the </w:t>
+      </w:r>
+      <w:proofErr w:type="spellStart"/>
+      <w:r>
+        <w:rPr>
+          <w:rFonts w:ascii="Georgia" w:eastAsia="Times New Roman" w:hAnsi="Georgia" w:cs="Times New Roman"/>
+          <w:color w:val="292929"/>
+          <w:spacing w:val="-1"/>
+          <w:sz w:val="30"/>
+          <w:szCs w:val="30"/>
+          <w:lang w:eastAsia="en-IN"/>
+        </w:rPr>
+        <w:t>hashmap</w:t>
+      </w:r>
+      <w:proofErr w:type="spellEnd"/>
+      <w:r>
+        <w:rPr>
+          <w:rFonts w:ascii="Georgia" w:eastAsia="Times New Roman" w:hAnsi="Georgia" w:cs="Times New Roman"/>
+          <w:color w:val="292929"/>
+          <w:spacing w:val="-1"/>
+          <w:sz w:val="30"/>
+          <w:szCs w:val="30"/>
+          <w:lang w:eastAsia="en-IN"/>
+        </w:rPr>
+        <w:t>. This is a continuation of </w:t>
+      </w:r>
+      <w:hyperlink r:id="rId5" w:history="1">
+        <w:r>
+          <w:rPr>
+            <w:rFonts w:ascii="Georgia" w:eastAsia="Times New Roman" w:hAnsi="Georgia" w:cs="Times New Roman"/>
+            <w:b/>
+            <w:bCs/>
+            <w:color w:val="0000FF"/>
+            <w:spacing w:val="-1"/>
+            <w:sz w:val="30"/>
+            <w:szCs w:val="30"/>
+            <w:u w:val="single"/>
+            <w:lang w:eastAsia="en-IN"/>
+          </w:rPr>
+          <w:t>my first article</w:t>
+        </w:r>
+      </w:hyperlink>
+      <w:r>
+        <w:rPr>
+          <w:rFonts w:ascii="Georgia" w:eastAsia="Times New Roman" w:hAnsi="Georgia" w:cs="Times New Roman"/>
+          <w:color w:val="292929"/>
+          <w:spacing w:val="-1"/>
+          <w:sz w:val="30"/>
+          <w:szCs w:val="30"/>
+          <w:lang w:eastAsia="en-IN"/>
+        </w:rPr>
+        <w:t> on the same topic. With this article we will try to understand and answer below questions:</w:t>
+      </w:r>
+    </w:p>
+    <w:p>
+      <w:pPr>
+        <w:numPr>
+          <w:ilvl w:val="0"/>
+          <w:numId w:val="2"/>
+        </w:numPr>
+        <w:shd w:val="clear" w:color="auto" w:fill="FFFFFF"/>
+        <w:spacing w:before="514" w:after="0" w:line="420" w:lineRule="atLeast"/>
+        <w:ind w:left="1170"/>
+        <w:rPr>
+          <w:rFonts w:ascii="Georgia" w:eastAsia="Times New Roman" w:hAnsi="Georgia" w:cs="Segoe UI"/>
+          <w:color w:val="292929"/>
+          <w:spacing w:val="-1"/>
+          <w:sz w:val="30"/>
+          <w:szCs w:val="30"/>
+          <w:lang w:eastAsia="en-IN"/>
+        </w:rPr>
+      </w:pPr>
+      <w:r>
+        <w:rPr>
+          <w:rFonts w:ascii="Georgia" w:eastAsia="Times New Roman" w:hAnsi="Georgia" w:cs="Segoe UI"/>
+          <w:color w:val="292929"/>
+          <w:spacing w:val="-1"/>
+          <w:sz w:val="30"/>
+          <w:szCs w:val="30"/>
+          <w:lang w:eastAsia="en-IN"/>
+        </w:rPr>
+        <w:t>What is HashMap</w:t>
+      </w:r>
+    </w:p>
+    <w:p>
+      <w:pPr>
+        <w:numPr>
+          <w:ilvl w:val="0"/>
+          <w:numId w:val="2"/>
+        </w:numPr>
+        <w:shd w:val="clear" w:color="auto" w:fill="FFFFFF"/>
+        <w:spacing w:before="274" w:after="0" w:line="420" w:lineRule="atLeast"/>
+        <w:ind w:left="1170"/>
+        <w:rPr>
+          <w:rFonts w:ascii="Georgia" w:eastAsia="Times New Roman" w:hAnsi="Georgia" w:cs="Segoe UI"/>
+          <w:color w:val="292929"/>
+          <w:spacing w:val="-1"/>
+          <w:sz w:val="30"/>
+          <w:szCs w:val="30"/>
+          <w:lang w:eastAsia="en-IN"/>
+        </w:rPr>
+      </w:pPr>
+      <w:r>
+        <w:rPr>
+          <w:rFonts w:ascii="Georgia" w:eastAsia="Times New Roman" w:hAnsi="Georgia" w:cs="Segoe UI"/>
+          <w:color w:val="292929"/>
+          <w:spacing w:val="-1"/>
+          <w:sz w:val="30"/>
+          <w:szCs w:val="30"/>
+          <w:lang w:eastAsia="en-IN"/>
+        </w:rPr>
+        <w:t>Does it allow Null Keys/Values</w:t>
+      </w:r>
+    </w:p>
+    <w:p>
+      <w:pPr>
+        <w:numPr>
+          <w:ilvl w:val="0"/>
+          <w:numId w:val="2"/>
+        </w:numPr>
+        <w:shd w:val="clear" w:color="auto" w:fill="FFFFFF"/>
+        <w:spacing w:before="274" w:after="0" w:line="420" w:lineRule="atLeast"/>
+        <w:ind w:left="1170"/>
+        <w:rPr>
+          <w:rFonts w:ascii="Georgia" w:eastAsia="Times New Roman" w:hAnsi="Georgia" w:cs="Segoe UI"/>
+          <w:color w:val="292929"/>
+          <w:spacing w:val="-1"/>
+          <w:sz w:val="30"/>
+          <w:szCs w:val="30"/>
+          <w:lang w:eastAsia="en-IN"/>
+        </w:rPr>
+      </w:pPr>
+      <w:r>
+        <w:rPr>
+          <w:rFonts w:ascii="Georgia" w:eastAsia="Times New Roman" w:hAnsi="Georgia" w:cs="Segoe UI"/>
+          <w:color w:val="292929"/>
+          <w:spacing w:val="-1"/>
+          <w:sz w:val="30"/>
+          <w:szCs w:val="30"/>
+          <w:lang w:eastAsia="en-IN"/>
+        </w:rPr>
+        <w:lastRenderedPageBreak/>
+        <w:t>Does it allow duplicate Keys</w:t>
+      </w:r>
+    </w:p>
+    <w:p>
+      <w:pPr>
+        <w:numPr>
+          <w:ilvl w:val="0"/>
+          <w:numId w:val="2"/>
+        </w:numPr>
+        <w:shd w:val="clear" w:color="auto" w:fill="FFFFFF"/>
+        <w:spacing w:before="274" w:after="0" w:line="420" w:lineRule="atLeast"/>
+        <w:ind w:left="1170"/>
+        <w:rPr>
+          <w:rFonts w:ascii="Georgia" w:eastAsia="Times New Roman" w:hAnsi="Georgia" w:cs="Segoe UI"/>
+          <w:color w:val="292929"/>
+          <w:spacing w:val="-1"/>
+          <w:sz w:val="30"/>
+          <w:szCs w:val="30"/>
+          <w:lang w:eastAsia="en-IN"/>
+        </w:rPr>
+      </w:pPr>
+      <w:r>
+        <w:rPr>
+          <w:rFonts w:ascii="Georgia" w:eastAsia="Times New Roman" w:hAnsi="Georgia" w:cs="Segoe UI"/>
+          <w:color w:val="292929"/>
+          <w:spacing w:val="-1"/>
+          <w:sz w:val="30"/>
+          <w:szCs w:val="30"/>
+          <w:lang w:eastAsia="en-IN"/>
+        </w:rPr>
+        <w:t>Does it maintain order of inserted elements</w:t>
+      </w:r>
+    </w:p>
+    <w:p>
+      <w:pPr>
+        <w:numPr>
+          <w:ilvl w:val="0"/>
+          <w:numId w:val="2"/>
+        </w:numPr>
+        <w:shd w:val="clear" w:color="auto" w:fill="FFFFFF"/>
+        <w:spacing w:before="274" w:after="0" w:line="420" w:lineRule="atLeast"/>
+        <w:ind w:left="1170"/>
+        <w:rPr>
+          <w:rFonts w:ascii="Georgia" w:eastAsia="Times New Roman" w:hAnsi="Georgia" w:cs="Segoe UI"/>
+          <w:color w:val="292929"/>
+          <w:spacing w:val="-1"/>
+          <w:sz w:val="30"/>
+          <w:szCs w:val="30"/>
+          <w:lang w:eastAsia="en-IN"/>
+        </w:rPr>
+      </w:pPr>
+      <w:r>
+        <w:rPr>
+          <w:rFonts w:ascii="Georgia" w:eastAsia="Times New Roman" w:hAnsi="Georgia" w:cs="Segoe UI"/>
+          <w:color w:val="292929"/>
+          <w:spacing w:val="-1"/>
+          <w:sz w:val="30"/>
+          <w:szCs w:val="30"/>
+          <w:lang w:eastAsia="en-IN"/>
+        </w:rPr>
+        <w:t>Is HashMap thread safe</w:t>
+      </w:r>
+    </w:p>
+    <w:p>
+      <w:pPr>
+        <w:numPr>
+          <w:ilvl w:val="0"/>
+          <w:numId w:val="2"/>
+        </w:numPr>
+        <w:shd w:val="clear" w:color="auto" w:fill="FFFFFF"/>
+        <w:spacing w:before="274" w:after="0" w:line="420" w:lineRule="atLeast"/>
+        <w:ind w:left="1170"/>
+        <w:rPr>
+          <w:rFonts w:ascii="Georgia" w:eastAsia="Times New Roman" w:hAnsi="Georgia" w:cs="Segoe UI"/>
+          <w:color w:val="292929"/>
+          <w:spacing w:val="-1"/>
+          <w:sz w:val="30"/>
+          <w:szCs w:val="30"/>
+          <w:lang w:eastAsia="en-IN"/>
+        </w:rPr>
+      </w:pPr>
+      <w:r>
+        <w:rPr>
+          <w:rFonts w:ascii="Georgia" w:eastAsia="Times New Roman" w:hAnsi="Georgia" w:cs="Segoe UI"/>
+          <w:color w:val="292929"/>
+          <w:spacing w:val="-1"/>
+          <w:sz w:val="30"/>
+          <w:szCs w:val="30"/>
+          <w:lang w:eastAsia="en-IN"/>
+        </w:rPr>
+        <w:t>Why it should be avoided to be used in Multi-threaded env, Solution</w:t>
+      </w:r>
+    </w:p>
+    <w:p>
+      <w:pPr>
+        <w:numPr>
+          <w:ilvl w:val="0"/>
+          <w:numId w:val="2"/>
+        </w:numPr>
+        <w:shd w:val="clear" w:color="auto" w:fill="FFFFFF"/>
+        <w:spacing w:before="274" w:after="0" w:line="420" w:lineRule="atLeast"/>
+        <w:ind w:left="1170"/>
+        <w:rPr>
+          <w:rFonts w:ascii="Georgia" w:eastAsia="Times New Roman" w:hAnsi="Georgia" w:cs="Segoe UI"/>
+          <w:color w:val="292929"/>
+          <w:spacing w:val="-1"/>
+          <w:sz w:val="30"/>
+          <w:szCs w:val="30"/>
+          <w:lang w:eastAsia="en-IN"/>
+        </w:rPr>
+      </w:pPr>
+      <w:r>
+        <w:rPr>
+          <w:rFonts w:ascii="Georgia" w:eastAsia="Times New Roman" w:hAnsi="Georgia" w:cs="Segoe UI"/>
+          <w:color w:val="292929"/>
+          <w:spacing w:val="-1"/>
+          <w:sz w:val="30"/>
+          <w:szCs w:val="30"/>
+          <w:lang w:eastAsia="en-IN"/>
+        </w:rPr>
+        <w:t xml:space="preserve">HashMap vs </w:t>
+      </w:r>
+      <w:proofErr w:type="spellStart"/>
+      <w:r>
+        <w:rPr>
+          <w:rFonts w:ascii="Georgia" w:eastAsia="Times New Roman" w:hAnsi="Georgia" w:cs="Segoe UI"/>
+          <w:color w:val="292929"/>
+          <w:spacing w:val="-1"/>
+          <w:sz w:val="30"/>
+          <w:szCs w:val="30"/>
+          <w:lang w:eastAsia="en-IN"/>
+        </w:rPr>
+        <w:t>ConcurrentHashMap</w:t>
+      </w:r>
+      <w:proofErr w:type="spellEnd"/>
+    </w:p>
+    <w:p>
+      <w:pPr>
+        <w:numPr>
+          <w:ilvl w:val="0"/>
+          <w:numId w:val="2"/>
+        </w:numPr>
+        <w:shd w:val="clear" w:color="auto" w:fill="FFFFFF"/>
+        <w:spacing w:before="274" w:after="0" w:line="420" w:lineRule="atLeast"/>
+        <w:ind w:left="1170"/>
+        <w:rPr>
+          <w:rFonts w:ascii="Georgia" w:eastAsia="Times New Roman" w:hAnsi="Georgia" w:cs="Segoe UI"/>
+          <w:color w:val="292929"/>
+          <w:spacing w:val="-1"/>
+          <w:sz w:val="30"/>
+          <w:szCs w:val="30"/>
+          <w:lang w:eastAsia="en-IN"/>
+        </w:rPr>
+      </w:pPr>
+      <w:r>
+        <w:rPr>
+          <w:rFonts w:ascii="Georgia" w:eastAsia="Times New Roman" w:hAnsi="Georgia" w:cs="Segoe UI"/>
+          <w:color w:val="292929"/>
+          <w:spacing w:val="-1"/>
+          <w:sz w:val="30"/>
+          <w:szCs w:val="30"/>
+          <w:lang w:eastAsia="en-IN"/>
+        </w:rPr>
+        <w:t xml:space="preserve">HashMap vs </w:t>
+      </w:r>
+      <w:proofErr w:type="spellStart"/>
+      <w:r>
+        <w:rPr>
+          <w:rFonts w:ascii="Georgia" w:eastAsia="Times New Roman" w:hAnsi="Georgia" w:cs="Segoe UI"/>
+          <w:color w:val="292929"/>
+          <w:spacing w:val="-1"/>
+          <w:sz w:val="30"/>
+          <w:szCs w:val="30"/>
+          <w:lang w:eastAsia="en-IN"/>
+        </w:rPr>
+        <w:t>HashTable</w:t>
+      </w:r>
+      <w:proofErr w:type="spellEnd"/>
+    </w:p>
+    <w:p>
+      <w:pPr>
+        <w:numPr>
+          <w:ilvl w:val="0"/>
+          <w:numId w:val="2"/>
+        </w:numPr>
+        <w:shd w:val="clear" w:color="auto" w:fill="FFFFFF"/>
+        <w:spacing w:before="274" w:after="0" w:line="420" w:lineRule="atLeast"/>
+        <w:ind w:left="1170"/>
+        <w:rPr>
+          <w:rFonts w:ascii="Georgia" w:eastAsia="Times New Roman" w:hAnsi="Georgia" w:cs="Segoe UI"/>
+          <w:color w:val="292929"/>
+          <w:spacing w:val="-1"/>
+          <w:sz w:val="30"/>
+          <w:szCs w:val="30"/>
+          <w:lang w:eastAsia="en-IN"/>
+        </w:rPr>
+      </w:pPr>
+      <w:r>
+        <w:rPr>
+          <w:rFonts w:ascii="Georgia" w:eastAsia="Times New Roman" w:hAnsi="Georgia" w:cs="Segoe UI"/>
+          <w:color w:val="292929"/>
+          <w:spacing w:val="-1"/>
+          <w:sz w:val="30"/>
+          <w:szCs w:val="30"/>
+          <w:lang w:eastAsia="en-IN"/>
+        </w:rPr>
+        <w:t>What is Capacity and Load Factor</w:t>
+      </w:r>
+    </w:p>
+    <w:p>
+      <w:pPr>
+        <w:numPr>
+          <w:ilvl w:val="0"/>
+          <w:numId w:val="2"/>
+        </w:numPr>
+        <w:shd w:val="clear" w:color="auto" w:fill="FFFFFF"/>
+        <w:spacing w:before="274" w:after="0" w:line="420" w:lineRule="atLeast"/>
+        <w:ind w:left="1170"/>
+        <w:rPr>
+          <w:rFonts w:ascii="Georgia" w:eastAsia="Times New Roman" w:hAnsi="Georgia" w:cs="Segoe UI"/>
+          <w:color w:val="292929"/>
+          <w:spacing w:val="-1"/>
+          <w:sz w:val="30"/>
+          <w:szCs w:val="30"/>
+          <w:lang w:eastAsia="en-IN"/>
+        </w:rPr>
+      </w:pPr>
+      <w:r>
+        <w:rPr>
+          <w:rFonts w:ascii="Georgia" w:eastAsia="Times New Roman" w:hAnsi="Georgia" w:cs="Segoe UI"/>
+          <w:color w:val="292929"/>
+          <w:spacing w:val="-1"/>
+          <w:sz w:val="30"/>
+          <w:szCs w:val="30"/>
+          <w:lang w:eastAsia="en-IN"/>
+        </w:rPr>
+        <w:t>Common methods used and its time complexity</w:t>
+      </w:r>
+    </w:p>
+    <w:p>
+      <w:pPr>
+        <w:numPr>
+          <w:ilvl w:val="0"/>
+          <w:numId w:val="2"/>
+        </w:numPr>
+        <w:shd w:val="clear" w:color="auto" w:fill="FFFFFF"/>
+        <w:spacing w:before="274" w:after="0" w:line="420" w:lineRule="atLeast"/>
+        <w:ind w:left="1170"/>
+        <w:rPr>
+          <w:rFonts w:ascii="Georgia" w:eastAsia="Times New Roman" w:hAnsi="Georgia" w:cs="Segoe UI"/>
+          <w:color w:val="292929"/>
+          <w:spacing w:val="-1"/>
+          <w:sz w:val="30"/>
+          <w:szCs w:val="30"/>
+          <w:lang w:eastAsia="en-IN"/>
+        </w:rPr>
+      </w:pPr>
+      <w:r>
+        <w:rPr>
+          <w:rFonts w:ascii="Georgia" w:eastAsia="Times New Roman" w:hAnsi="Georgia" w:cs="Segoe UI"/>
+          <w:color w:val="292929"/>
+          <w:spacing w:val="-1"/>
+          <w:sz w:val="30"/>
+          <w:szCs w:val="30"/>
+          <w:lang w:eastAsia="en-IN"/>
+        </w:rPr>
+        <w:t>Internal implementation</w:t>
+      </w:r>
+    </w:p>
+    <w:p>
+      <w:pPr>
+        <w:shd w:val="clear" w:color="auto" w:fill="FFFFFF"/>
+        <w:spacing w:before="754" w:after="0" w:line="420" w:lineRule="atLeast"/>
+        <w:outlineLvl w:val="0"/>
+        <w:rPr>
+          <w:rFonts w:ascii="Helvetica" w:eastAsia="Times New Roman" w:hAnsi="Helvetica" w:cs="Helvetica"/>
+          <w:b/>
+          <w:bCs/>
+          <w:color w:val="292929"/>
+          <w:kern w:val="36"/>
+          <w:sz w:val="33"/>
+          <w:szCs w:val="33"/>
+          <w:lang w:eastAsia="en-IN"/>
+        </w:rPr>
+      </w:pPr>
+      <w:r>
+        <w:rPr>
+          <w:rFonts w:ascii="Helvetica" w:eastAsia="Times New Roman" w:hAnsi="Helvetica" w:cs="Helvetica"/>
+          <w:b/>
+          <w:bCs/>
+          <w:color w:val="292929"/>
+          <w:kern w:val="36"/>
+          <w:sz w:val="33"/>
+          <w:szCs w:val="33"/>
+          <w:lang w:eastAsia="en-IN"/>
+        </w:rPr>
+        <w:t>Common methods and Time complexities</w:t>
+      </w:r>
+    </w:p>
+    <w:p>
+      <w:pPr>
+        <w:spacing w:after="0" w:line="240" w:lineRule="auto"/>
+        <w:rPr>
+          <w:rFonts w:ascii="Times New Roman" w:eastAsia="Times New Roman" w:hAnsi="Times New Roman" w:cs="Times New Roman"/>
+          <w:sz w:val="24"/>
+          <w:szCs w:val="24"/>
+          <w:lang w:eastAsia="en-IN"/>
+        </w:rPr>
+      </w:pPr>
+      <w:r>
+        <w:rPr>
+          <w:rFonts w:ascii="Times New Roman" w:eastAsia="Times New Roman" w:hAnsi="Times New Roman" w:cs="Times New Roman"/>
+          <w:noProof/>
+          <w:sz w:val="24"/>
+          <w:szCs w:val="24"/>
+          <w:lang w:eastAsia="en-IN"/>
+        </w:rPr>
+        <w:drawing>
+          <wp:inline distT="0" distB="0" distL="0" distR="0" wp14:anchorId="352DB31E" wp14:editId="592B6853">
+            <wp:extent cx="5731510" cy="3329940"/>
+            <wp:effectExtent l="0" t="0" r="2540" b="3810"/>
+            <wp:docPr id="3" name="Picture 3" descr="Table&#10;&#10;Description automatically generated"/>
+            <wp:cNvGraphicFramePr>
+              <a:graphicFrameLocks xmlns:a="http://schemas.openxmlformats.org/drawingml/2006/main" noChangeAspect="1"/>
+            </wp:cNvGraphicFramePr>
+            <a:graphic xmlns:a="http://schemas.openxmlformats.org/drawingml/2006/main">
+              <a:graphicData uri="http://schemas.openxmlformats.org/drawingml/2006/picture">
+                <pic:pic xmlns:pic="http://schemas.openxmlformats.org/drawingml/2006/picture">
+                  <pic:nvPicPr>
+                    <pic:cNvPr id="3" name="Picture 3" descr="Table&#10;&#10;Description automatically generated"/>
+                    <pic:cNvPicPr>
+                      <a:picLocks noChangeAspect="1" noChangeArrowheads="1"/>
+                    </pic:cNvPicPr>
+                  </pic:nvPicPr>
+                  <pic:blipFill>
+                    <a:blip r:embed="rId6">
+                      <a:extLst>
+                        <a:ext uri="{28A0092B-C50C-407E-A947-70E740481C1C}">
+                          <a14:useLocalDpi xmlns:a14="http://schemas.microsoft.com/office/drawing/2010/main" val="0"/>
+                        </a:ext>
+                      </a:extLst>
+                    </a:blip>
+                    <a:srcRect/>
+                    <a:stretch>
+                      <a:fillRect/>
+                    </a:stretch>
+                  </pic:blipFill>
+                  <pic:spPr bwMode="auto">
+                    <a:xfrm>
+                      <a:off x="0" y="0"/>
+                      <a:ext cx="5731510" cy="3329940"/>
+                    </a:xfrm>
+                    <a:prstGeom prst="rect">
+                      <a:avLst/>
+                    </a:prstGeom>
+                    <a:noFill/>
+                    <a:ln>
+                      <a:noFill/>
+                    </a:ln>
+                  </pic:spPr>
+                </pic:pic>
+              </a:graphicData>
+            </a:graphic>
+          </wp:inline>
+        </w:drawing>
+      </w:r>
+    </w:p>
+    <w:p>
+      <w:pPr>
+        <w:numPr>
+          <w:ilvl w:val="0"/>
+          <w:numId w:val="3"/>
+        </w:numPr>
+        <w:shd w:val="clear" w:color="auto" w:fill="FFFFFF"/>
+        <w:spacing w:before="514" w:after="0" w:line="420" w:lineRule="atLeast"/>
+        <w:ind w:left="1170"/>
+        <w:rPr>
+          <w:rFonts w:ascii="Georgia" w:eastAsia="Times New Roman" w:hAnsi="Georgia" w:cs="Segoe UI"/>
+          <w:color w:val="292929"/>
+          <w:spacing w:val="-1"/>
+          <w:sz w:val="30"/>
+          <w:szCs w:val="30"/>
+          <w:lang w:eastAsia="en-IN"/>
+        </w:rPr>
+      </w:pPr>
+      <w:r>
+        <w:rPr>
+          <w:rFonts w:ascii="Georgia" w:eastAsia="Times New Roman" w:hAnsi="Georgia" w:cs="Segoe UI"/>
+          <w:b/>
+          <w:bCs/>
+          <w:color w:val="292929"/>
+          <w:spacing w:val="-1"/>
+          <w:sz w:val="30"/>
+          <w:szCs w:val="30"/>
+          <w:lang w:eastAsia="en-IN"/>
+        </w:rPr>
+        <w:lastRenderedPageBreak/>
+        <w:t>HashMap </w:t>
+      </w:r>
+      <w:r>
+        <w:rPr>
+          <w:rFonts w:ascii="Georgia" w:eastAsia="Times New Roman" w:hAnsi="Georgia" w:cs="Segoe UI"/>
+          <w:color w:val="292929"/>
+          <w:spacing w:val="-1"/>
+          <w:sz w:val="30"/>
+          <w:szCs w:val="30"/>
+          <w:lang w:eastAsia="en-IN"/>
+        </w:rPr>
+        <w:t>uses </w:t>
+      </w:r>
+      <w:proofErr w:type="spellStart"/>
+      <w:r>
+        <w:rPr>
+          <w:rFonts w:ascii="Georgia" w:eastAsia="Times New Roman" w:hAnsi="Georgia" w:cs="Segoe UI"/>
+          <w:b/>
+          <w:bCs/>
+          <w:color w:val="292929"/>
+          <w:spacing w:val="-1"/>
+          <w:sz w:val="30"/>
+          <w:szCs w:val="30"/>
+          <w:lang w:eastAsia="en-IN"/>
+        </w:rPr>
+        <w:t>hashCode</w:t>
+      </w:r>
+      <w:proofErr w:type="spellEnd"/>
+      <w:r>
+        <w:rPr>
+          <w:rFonts w:ascii="Georgia" w:eastAsia="Times New Roman" w:hAnsi="Georgia" w:cs="Segoe UI"/>
+          <w:b/>
+          <w:bCs/>
+          <w:color w:val="292929"/>
+          <w:spacing w:val="-1"/>
+          <w:sz w:val="30"/>
+          <w:szCs w:val="30"/>
+          <w:lang w:eastAsia="en-IN"/>
+        </w:rPr>
+        <w:t>()</w:t>
+      </w:r>
+      <w:r>
+        <w:rPr>
+          <w:rFonts w:ascii="Georgia" w:eastAsia="Times New Roman" w:hAnsi="Georgia" w:cs="Segoe UI"/>
+          <w:color w:val="292929"/>
+          <w:spacing w:val="-1"/>
+          <w:sz w:val="30"/>
+          <w:szCs w:val="30"/>
+          <w:lang w:eastAsia="en-IN"/>
+        </w:rPr>
+        <w:t> and </w:t>
+      </w:r>
+      <w:r>
+        <w:rPr>
+          <w:rFonts w:ascii="Georgia" w:eastAsia="Times New Roman" w:hAnsi="Georgia" w:cs="Segoe UI"/>
+          <w:b/>
+          <w:bCs/>
+          <w:color w:val="292929"/>
+          <w:spacing w:val="-1"/>
+          <w:sz w:val="30"/>
+          <w:szCs w:val="30"/>
+          <w:lang w:eastAsia="en-IN"/>
+        </w:rPr>
+        <w:t>equals()</w:t>
+      </w:r>
+      <w:r>
+        <w:rPr>
+          <w:rFonts w:ascii="Georgia" w:eastAsia="Times New Roman" w:hAnsi="Georgia" w:cs="Segoe UI"/>
+          <w:color w:val="292929"/>
+          <w:spacing w:val="-1"/>
+          <w:sz w:val="30"/>
+          <w:szCs w:val="30"/>
+          <w:lang w:eastAsia="en-IN"/>
+        </w:rPr>
+        <w:t> methods on keys for the </w:t>
+      </w:r>
+      <w:r>
+        <w:rPr>
+          <w:rFonts w:ascii="Georgia" w:eastAsia="Times New Roman" w:hAnsi="Georgia" w:cs="Segoe UI"/>
+          <w:b/>
+          <w:bCs/>
+          <w:color w:val="292929"/>
+          <w:spacing w:val="-1"/>
+          <w:sz w:val="30"/>
+          <w:szCs w:val="30"/>
+          <w:lang w:eastAsia="en-IN"/>
+        </w:rPr>
+        <w:t>get</w:t>
+      </w:r>
+      <w:r>
+        <w:rPr>
+          <w:rFonts w:ascii="Georgia" w:eastAsia="Times New Roman" w:hAnsi="Georgia" w:cs="Segoe UI"/>
+          <w:color w:val="292929"/>
+          <w:spacing w:val="-1"/>
+          <w:sz w:val="30"/>
+          <w:szCs w:val="30"/>
+          <w:lang w:eastAsia="en-IN"/>
+        </w:rPr>
+        <w:t> and </w:t>
+      </w:r>
+      <w:r>
+        <w:rPr>
+          <w:rFonts w:ascii="Georgia" w:eastAsia="Times New Roman" w:hAnsi="Georgia" w:cs="Segoe UI"/>
+          <w:b/>
+          <w:bCs/>
+          <w:color w:val="292929"/>
+          <w:spacing w:val="-1"/>
+          <w:sz w:val="30"/>
+          <w:szCs w:val="30"/>
+          <w:lang w:eastAsia="en-IN"/>
+        </w:rPr>
+        <w:t>put </w:t>
+      </w:r>
+      <w:r>
+        <w:rPr>
+          <w:rFonts w:ascii="Georgia" w:eastAsia="Times New Roman" w:hAnsi="Georgia" w:cs="Segoe UI"/>
+          <w:color w:val="292929"/>
+          <w:spacing w:val="-1"/>
+          <w:sz w:val="30"/>
+          <w:szCs w:val="30"/>
+          <w:lang w:eastAsia="en-IN"/>
+        </w:rPr>
+        <w:t>operations. So HashMap key objects should provide a good implementation of these methods.</w:t>
+      </w:r>
+    </w:p>
+    <w:p>
+      <w:pPr>
+        <w:numPr>
+          <w:ilvl w:val="0"/>
+          <w:numId w:val="3"/>
+        </w:numPr>
+        <w:shd w:val="clear" w:color="auto" w:fill="FFFFFF"/>
+        <w:spacing w:before="274" w:after="0" w:line="420" w:lineRule="atLeast"/>
+        <w:ind w:left="1170"/>
+        <w:rPr>
+          <w:rFonts w:ascii="Georgia" w:eastAsia="Times New Roman" w:hAnsi="Georgia" w:cs="Segoe UI"/>
+          <w:color w:val="292929"/>
+          <w:spacing w:val="-1"/>
+          <w:sz w:val="30"/>
+          <w:szCs w:val="30"/>
+          <w:lang w:eastAsia="en-IN"/>
+        </w:rPr>
+      </w:pPr>
+      <w:r>
+        <w:rPr>
+          <w:rFonts w:ascii="Georgia" w:eastAsia="Times New Roman" w:hAnsi="Georgia" w:cs="Segoe UI"/>
+          <w:color w:val="292929"/>
+          <w:spacing w:val="-1"/>
+          <w:sz w:val="30"/>
+          <w:szCs w:val="30"/>
+          <w:lang w:eastAsia="en-IN"/>
+        </w:rPr>
+        <w:t>That’s why the </w:t>
+      </w:r>
+      <w:r>
+        <w:rPr>
+          <w:rFonts w:ascii="Georgia" w:eastAsia="Times New Roman" w:hAnsi="Georgia" w:cs="Segoe UI"/>
+          <w:b/>
+          <w:bCs/>
+          <w:color w:val="292929"/>
+          <w:spacing w:val="-1"/>
+          <w:sz w:val="30"/>
+          <w:szCs w:val="30"/>
+          <w:lang w:eastAsia="en-IN"/>
+        </w:rPr>
+        <w:t>Wrapper</w:t>
+      </w:r>
+      <w:r>
+        <w:rPr>
+          <w:rFonts w:ascii="Georgia" w:eastAsia="Times New Roman" w:hAnsi="Georgia" w:cs="Segoe UI"/>
+          <w:color w:val="292929"/>
+          <w:spacing w:val="-1"/>
+          <w:sz w:val="30"/>
+          <w:szCs w:val="30"/>
+          <w:lang w:eastAsia="en-IN"/>
+        </w:rPr>
+        <w:t> classes like </w:t>
+      </w:r>
+      <w:r>
+        <w:rPr>
+          <w:rFonts w:ascii="Georgia" w:eastAsia="Times New Roman" w:hAnsi="Georgia" w:cs="Segoe UI"/>
+          <w:b/>
+          <w:bCs/>
+          <w:color w:val="292929"/>
+          <w:spacing w:val="-1"/>
+          <w:sz w:val="30"/>
+          <w:szCs w:val="30"/>
+          <w:lang w:eastAsia="en-IN"/>
+        </w:rPr>
+        <w:t>Integer</w:t>
+      </w:r>
+      <w:r>
+        <w:rPr>
+          <w:rFonts w:ascii="Georgia" w:eastAsia="Times New Roman" w:hAnsi="Georgia" w:cs="Segoe UI"/>
+          <w:color w:val="292929"/>
+          <w:spacing w:val="-1"/>
+          <w:sz w:val="30"/>
+          <w:szCs w:val="30"/>
+          <w:lang w:eastAsia="en-IN"/>
+        </w:rPr>
+        <w:t> and </w:t>
+      </w:r>
+      <w:hyperlink r:id="rId7" w:tgtFrame="_blank" w:history="1">
+        <w:r>
+          <w:rPr>
+            <w:rFonts w:ascii="Georgia" w:eastAsia="Times New Roman" w:hAnsi="Georgia" w:cs="Segoe UI"/>
+            <w:b/>
+            <w:bCs/>
+            <w:color w:val="0000FF"/>
+            <w:spacing w:val="-1"/>
+            <w:sz w:val="30"/>
+            <w:szCs w:val="30"/>
+            <w:u w:val="single"/>
+            <w:lang w:eastAsia="en-IN"/>
+          </w:rPr>
+          <w:t>String</w:t>
+        </w:r>
+      </w:hyperlink>
+      <w:r>
+        <w:rPr>
+          <w:rFonts w:ascii="Georgia" w:eastAsia="Times New Roman" w:hAnsi="Georgia" w:cs="Segoe UI"/>
+          <w:color w:val="292929"/>
+          <w:spacing w:val="-1"/>
+          <w:sz w:val="30"/>
+          <w:szCs w:val="30"/>
+          <w:lang w:eastAsia="en-IN"/>
+        </w:rPr>
+        <w:t> classes are a good choice for keys for HashMap</w:t>
+      </w:r>
+      <w:r>
+        <w:rPr>
+          <w:rFonts w:ascii="Georgia" w:eastAsia="Times New Roman" w:hAnsi="Georgia" w:cs="Segoe UI"/>
+          <w:b/>
+          <w:bCs/>
+          <w:color w:val="292929"/>
+          <w:spacing w:val="-1"/>
+          <w:sz w:val="30"/>
+          <w:szCs w:val="30"/>
+          <w:lang w:eastAsia="en-IN"/>
+        </w:rPr>
+        <w:t> </w:t>
+      </w:r>
+      <w:r>
+        <w:rPr>
+          <w:rFonts w:ascii="Georgia" w:eastAsia="Times New Roman" w:hAnsi="Georgia" w:cs="Segoe UI"/>
+          <w:color w:val="292929"/>
+          <w:spacing w:val="-1"/>
+          <w:sz w:val="30"/>
+          <w:szCs w:val="30"/>
+          <w:lang w:eastAsia="en-IN"/>
+        </w:rPr>
+        <w:t>as they are</w:t>
+      </w:r>
+      <w:r>
+        <w:rPr>
+          <w:rFonts w:ascii="Georgia" w:eastAsia="Times New Roman" w:hAnsi="Georgia" w:cs="Segoe UI"/>
+          <w:b/>
+          <w:bCs/>
+          <w:color w:val="292929"/>
+          <w:spacing w:val="-1"/>
+          <w:sz w:val="30"/>
+          <w:szCs w:val="30"/>
+          <w:lang w:eastAsia="en-IN"/>
+        </w:rPr>
+        <w:t> </w:t>
+      </w:r>
+      <w:hyperlink r:id="rId8" w:history="1">
+        <w:r>
+          <w:rPr>
+            <w:rFonts w:ascii="Georgia" w:eastAsia="Times New Roman" w:hAnsi="Georgia" w:cs="Segoe UI"/>
+            <w:b/>
+            <w:bCs/>
+            <w:color w:val="0000FF"/>
+            <w:spacing w:val="-1"/>
+            <w:sz w:val="30"/>
+            <w:szCs w:val="30"/>
+            <w:u w:val="single"/>
+            <w:lang w:eastAsia="en-IN"/>
+          </w:rPr>
+          <w:t>immutable </w:t>
+        </w:r>
+      </w:hyperlink>
+      <w:r>
+        <w:rPr>
+          <w:rFonts w:ascii="Georgia" w:eastAsia="Times New Roman" w:hAnsi="Georgia" w:cs="Segoe UI"/>
+          <w:color w:val="292929"/>
+          <w:spacing w:val="-1"/>
+          <w:sz w:val="30"/>
+          <w:szCs w:val="30"/>
+          <w:lang w:eastAsia="en-IN"/>
+        </w:rPr>
+        <w:t>and their object state won’t change over the course of the execution of the program.</w:t>
+      </w:r>
+    </w:p>
+    <w:p>
+      <w:pPr>
+        <w:numPr>
+          <w:ilvl w:val="0"/>
+          <w:numId w:val="3"/>
+        </w:numPr>
+        <w:shd w:val="clear" w:color="auto" w:fill="FFFFFF"/>
+        <w:spacing w:before="274" w:after="0" w:line="420" w:lineRule="atLeast"/>
+        <w:ind w:left="1170"/>
+        <w:rPr>
+          <w:rFonts w:ascii="Georgia" w:eastAsia="Times New Roman" w:hAnsi="Georgia" w:cs="Segoe UI"/>
+          <w:color w:val="292929"/>
+          <w:spacing w:val="-1"/>
+          <w:sz w:val="30"/>
+          <w:szCs w:val="30"/>
+          <w:lang w:eastAsia="en-IN"/>
+        </w:rPr>
+      </w:pPr>
+      <w:r>
+        <w:rPr>
+          <w:rFonts w:ascii="Georgia" w:eastAsia="Times New Roman" w:hAnsi="Georgia" w:cs="Segoe UI"/>
+          <w:color w:val="292929"/>
+          <w:spacing w:val="-1"/>
+          <w:sz w:val="30"/>
+          <w:szCs w:val="30"/>
+          <w:lang w:eastAsia="en-IN"/>
+        </w:rPr>
+        <w:t xml:space="preserve">In a fairly distributed </w:t>
+      </w:r>
+      <w:proofErr w:type="spellStart"/>
+      <w:r>
+        <w:rPr>
+          <w:rFonts w:ascii="Georgia" w:eastAsia="Times New Roman" w:hAnsi="Georgia" w:cs="Segoe UI"/>
+          <w:color w:val="292929"/>
+          <w:spacing w:val="-1"/>
+          <w:sz w:val="30"/>
+          <w:szCs w:val="30"/>
+          <w:lang w:eastAsia="en-IN"/>
+        </w:rPr>
+        <w:t>hashMap</w:t>
+      </w:r>
+      <w:proofErr w:type="spellEnd"/>
+      <w:r>
+        <w:rPr>
+          <w:rFonts w:ascii="Georgia" w:eastAsia="Times New Roman" w:hAnsi="Georgia" w:cs="Segoe UI"/>
+          <w:color w:val="292929"/>
+          <w:spacing w:val="-1"/>
+          <w:sz w:val="30"/>
+          <w:szCs w:val="30"/>
+          <w:lang w:eastAsia="en-IN"/>
+        </w:rPr>
+        <w:t xml:space="preserve"> where the entries go to all the buckets in such a scenario, the </w:t>
+      </w:r>
+      <w:proofErr w:type="spellStart"/>
+      <w:r>
+        <w:rPr>
+          <w:rFonts w:ascii="Georgia" w:eastAsia="Times New Roman" w:hAnsi="Georgia" w:cs="Segoe UI"/>
+          <w:color w:val="292929"/>
+          <w:spacing w:val="-1"/>
+          <w:sz w:val="30"/>
+          <w:szCs w:val="30"/>
+          <w:lang w:eastAsia="en-IN"/>
+        </w:rPr>
+        <w:t>hashMap</w:t>
+      </w:r>
+      <w:proofErr w:type="spellEnd"/>
+      <w:r>
+        <w:rPr>
+          <w:rFonts w:ascii="Georgia" w:eastAsia="Times New Roman" w:hAnsi="Georgia" w:cs="Segoe UI"/>
+          <w:color w:val="292929"/>
+          <w:spacing w:val="-1"/>
+          <w:sz w:val="30"/>
+          <w:szCs w:val="30"/>
+          <w:lang w:eastAsia="en-IN"/>
+        </w:rPr>
+        <w:t xml:space="preserve"> has </w:t>
+      </w:r>
+      <w:r>
+        <w:rPr>
+          <w:rFonts w:ascii="Georgia" w:eastAsia="Times New Roman" w:hAnsi="Georgia" w:cs="Segoe UI"/>
+          <w:b/>
+          <w:bCs/>
+          <w:color w:val="292929"/>
+          <w:spacing w:val="-1"/>
+          <w:sz w:val="30"/>
+          <w:szCs w:val="30"/>
+          <w:lang w:eastAsia="en-IN"/>
+        </w:rPr>
+        <w:t>O(1)</w:t>
+      </w:r>
+      <w:r>
+        <w:rPr>
+          <w:rFonts w:ascii="Georgia" w:eastAsia="Times New Roman" w:hAnsi="Georgia" w:cs="Segoe UI"/>
+          <w:color w:val="292929"/>
+          <w:spacing w:val="-1"/>
+          <w:sz w:val="30"/>
+          <w:szCs w:val="30"/>
+          <w:lang w:eastAsia="en-IN"/>
+        </w:rPr>
+        <w:t> time for </w:t>
+      </w:r>
+      <w:r>
+        <w:rPr>
+          <w:rFonts w:ascii="Georgia" w:eastAsia="Times New Roman" w:hAnsi="Georgia" w:cs="Segoe UI"/>
+          <w:i/>
+          <w:iCs/>
+          <w:color w:val="292929"/>
+          <w:spacing w:val="-1"/>
+          <w:sz w:val="30"/>
+          <w:szCs w:val="30"/>
+          <w:lang w:eastAsia="en-IN"/>
+        </w:rPr>
+        <w:t>search, insertion</w:t>
+      </w:r>
+      <w:r>
+        <w:rPr>
+          <w:rFonts w:ascii="Georgia" w:eastAsia="Times New Roman" w:hAnsi="Georgia" w:cs="Segoe UI"/>
+          <w:color w:val="292929"/>
+          <w:spacing w:val="-1"/>
+          <w:sz w:val="30"/>
+          <w:szCs w:val="30"/>
+          <w:lang w:eastAsia="en-IN"/>
+        </w:rPr>
+        <w:t>, and </w:t>
+      </w:r>
+      <w:r>
+        <w:rPr>
+          <w:rFonts w:ascii="Georgia" w:eastAsia="Times New Roman" w:hAnsi="Georgia" w:cs="Segoe UI"/>
+          <w:i/>
+          <w:iCs/>
+          <w:color w:val="292929"/>
+          <w:spacing w:val="-1"/>
+          <w:sz w:val="30"/>
+          <w:szCs w:val="30"/>
+          <w:lang w:eastAsia="en-IN"/>
+        </w:rPr>
+        <w:t>deletion</w:t>
+      </w:r>
+      <w:r>
+        <w:rPr>
+          <w:rFonts w:ascii="Georgia" w:eastAsia="Times New Roman" w:hAnsi="Georgia" w:cs="Segoe UI"/>
+          <w:color w:val="292929"/>
+          <w:spacing w:val="-1"/>
+          <w:sz w:val="30"/>
+          <w:szCs w:val="30"/>
+          <w:lang w:eastAsia="en-IN"/>
+        </w:rPr>
+        <w:t> operations.</w:t>
+      </w:r>
+    </w:p>
+    <w:p>
+      <w:pPr>
+        <w:numPr>
+          <w:ilvl w:val="0"/>
+          <w:numId w:val="3"/>
+        </w:numPr>
+        <w:shd w:val="clear" w:color="auto" w:fill="FFFFFF"/>
+        <w:spacing w:before="274" w:after="0" w:line="420" w:lineRule="atLeast"/>
+        <w:ind w:left="1170"/>
+        <w:rPr>
+          <w:rFonts w:ascii="Georgia" w:eastAsia="Times New Roman" w:hAnsi="Georgia" w:cs="Segoe UI"/>
+          <w:color w:val="292929"/>
+          <w:spacing w:val="-1"/>
+          <w:sz w:val="30"/>
+          <w:szCs w:val="30"/>
+          <w:lang w:eastAsia="en-IN"/>
+        </w:rPr>
+      </w:pPr>
+      <w:r>
+        <w:rPr>
+          <w:rFonts w:ascii="Georgia" w:eastAsia="Times New Roman" w:hAnsi="Georgia" w:cs="Segoe UI"/>
+          <w:color w:val="292929"/>
+          <w:spacing w:val="-1"/>
+          <w:sz w:val="30"/>
+          <w:szCs w:val="30"/>
+          <w:lang w:eastAsia="en-IN"/>
+        </w:rPr>
+        <w:t>In the worst case, where all the entries go to the same bucket and the singly linked list stores these entries, </w:t>
+      </w:r>
+      <w:r>
+        <w:rPr>
+          <w:rFonts w:ascii="Georgia" w:eastAsia="Times New Roman" w:hAnsi="Georgia" w:cs="Segoe UI"/>
+          <w:b/>
+          <w:bCs/>
+          <w:color w:val="292929"/>
+          <w:spacing w:val="-1"/>
+          <w:sz w:val="30"/>
+          <w:szCs w:val="30"/>
+          <w:lang w:eastAsia="en-IN"/>
+        </w:rPr>
+        <w:t>O (n) </w:t>
+      </w:r>
+      <w:r>
+        <w:rPr>
+          <w:rFonts w:ascii="Georgia" w:eastAsia="Times New Roman" w:hAnsi="Georgia" w:cs="Segoe UI"/>
+          <w:color w:val="292929"/>
+          <w:spacing w:val="-1"/>
+          <w:sz w:val="30"/>
+          <w:szCs w:val="30"/>
+          <w:lang w:eastAsia="en-IN"/>
+        </w:rPr>
+        <w:t>time is required for operations like </w:t>
+      </w:r>
+      <w:r>
+        <w:rPr>
+          <w:rFonts w:ascii="Georgia" w:eastAsia="Times New Roman" w:hAnsi="Georgia" w:cs="Segoe UI"/>
+          <w:i/>
+          <w:iCs/>
+          <w:color w:val="292929"/>
+          <w:spacing w:val="-1"/>
+          <w:sz w:val="30"/>
+          <w:szCs w:val="30"/>
+          <w:lang w:eastAsia="en-IN"/>
+        </w:rPr>
+        <w:t>search, insert, </w:t>
+      </w:r>
+      <w:r>
+        <w:rPr>
+          <w:rFonts w:ascii="Georgia" w:eastAsia="Times New Roman" w:hAnsi="Georgia" w:cs="Segoe UI"/>
+          <w:color w:val="292929"/>
+          <w:spacing w:val="-1"/>
+          <w:sz w:val="30"/>
+          <w:szCs w:val="30"/>
+          <w:lang w:eastAsia="en-IN"/>
+        </w:rPr>
+        <w:t>and</w:t>
+      </w:r>
+      <w:r>
+        <w:rPr>
+          <w:rFonts w:ascii="Georgia" w:eastAsia="Times New Roman" w:hAnsi="Georgia" w:cs="Segoe UI"/>
+          <w:i/>
+          <w:iCs/>
+          <w:color w:val="292929"/>
+          <w:spacing w:val="-1"/>
+          <w:sz w:val="30"/>
+          <w:szCs w:val="30"/>
+          <w:lang w:eastAsia="en-IN"/>
+        </w:rPr>
+        <w:t> delete.</w:t>
+      </w:r>
+    </w:p>
+    <w:p>
+      <w:pPr>
+        <w:numPr>
+          <w:ilvl w:val="0"/>
+          <w:numId w:val="3"/>
+        </w:numPr>
+        <w:shd w:val="clear" w:color="auto" w:fill="FFFFFF"/>
+        <w:spacing w:before="274" w:after="0" w:line="420" w:lineRule="atLeast"/>
+        <w:ind w:left="1170"/>
+        <w:rPr>
+          <w:rFonts w:ascii="Georgia" w:eastAsia="Times New Roman" w:hAnsi="Georgia" w:cs="Segoe UI"/>
+          <w:color w:val="292929"/>
+          <w:spacing w:val="-1"/>
+          <w:sz w:val="30"/>
+          <w:szCs w:val="30"/>
+          <w:lang w:eastAsia="en-IN"/>
+        </w:rPr>
+      </w:pPr>
+      <w:r>
+        <w:rPr>
+          <w:rFonts w:ascii="Georgia" w:eastAsia="Times New Roman" w:hAnsi="Georgia" w:cs="Segoe UI"/>
+          <w:color w:val="292929"/>
+          <w:spacing w:val="-1"/>
+          <w:sz w:val="30"/>
+          <w:szCs w:val="30"/>
+          <w:lang w:eastAsia="en-IN"/>
+        </w:rPr>
+        <w:t>In a case where the </w:t>
+      </w:r>
+      <w:r>
+        <w:rPr>
+          <w:rFonts w:ascii="Georgia" w:eastAsia="Times New Roman" w:hAnsi="Georgia" w:cs="Segoe UI"/>
+          <w:b/>
+          <w:bCs/>
+          <w:i/>
+          <w:iCs/>
+          <w:color w:val="292929"/>
+          <w:spacing w:val="-1"/>
+          <w:sz w:val="30"/>
+          <w:szCs w:val="30"/>
+          <w:lang w:eastAsia="en-IN"/>
+        </w:rPr>
+        <w:t>threshold</w:t>
+      </w:r>
+      <w:r>
+        <w:rPr>
+          <w:rFonts w:ascii="Georgia" w:eastAsia="Times New Roman" w:hAnsi="Georgia" w:cs="Segoe UI"/>
+          <w:b/>
+          <w:bCs/>
+          <w:color w:val="292929"/>
+          <w:spacing w:val="-1"/>
+          <w:sz w:val="30"/>
+          <w:szCs w:val="30"/>
+          <w:lang w:eastAsia="en-IN"/>
+        </w:rPr>
+        <w:t> </w:t>
+      </w:r>
+      <w:r>
+        <w:rPr>
+          <w:rFonts w:ascii="Georgia" w:eastAsia="Times New Roman" w:hAnsi="Georgia" w:cs="Segoe UI"/>
+          <w:color w:val="292929"/>
+          <w:spacing w:val="-1"/>
+          <w:sz w:val="30"/>
+          <w:szCs w:val="30"/>
+          <w:lang w:eastAsia="en-IN"/>
+        </w:rPr>
+        <w:t>for converting this linked list to a self-balancing binary search tree(i.e. AVL/Red black) is used then for the operations, </w:t>
+      </w:r>
+      <w:r>
+        <w:rPr>
+          <w:rFonts w:ascii="Georgia" w:eastAsia="Times New Roman" w:hAnsi="Georgia" w:cs="Segoe UI"/>
+          <w:i/>
+          <w:iCs/>
+          <w:color w:val="292929"/>
+          <w:spacing w:val="-1"/>
+          <w:sz w:val="30"/>
+          <w:szCs w:val="30"/>
+          <w:lang w:eastAsia="en-IN"/>
+        </w:rPr>
+        <w:t>search, insert </w:t>
+      </w:r>
+      <w:r>
+        <w:rPr>
+          <w:rFonts w:ascii="Georgia" w:eastAsia="Times New Roman" w:hAnsi="Georgia" w:cs="Segoe UI"/>
+          <w:color w:val="292929"/>
+          <w:spacing w:val="-1"/>
+          <w:sz w:val="30"/>
+          <w:szCs w:val="30"/>
+          <w:lang w:eastAsia="en-IN"/>
+        </w:rPr>
+        <w:t>and</w:t>
+      </w:r>
+      <w:r>
+        <w:rPr>
+          <w:rFonts w:ascii="Georgia" w:eastAsia="Times New Roman" w:hAnsi="Georgia" w:cs="Segoe UI"/>
+          <w:i/>
+          <w:iCs/>
+          <w:color w:val="292929"/>
+          <w:spacing w:val="-1"/>
+          <w:sz w:val="30"/>
+          <w:szCs w:val="30"/>
+          <w:lang w:eastAsia="en-IN"/>
+        </w:rPr>
+        <w:t> delete</w:t>
+      </w:r>
+      <w:r>
+        <w:rPr>
+          <w:rFonts w:ascii="Georgia" w:eastAsia="Times New Roman" w:hAnsi="Georgia" w:cs="Segoe UI"/>
+          <w:color w:val="292929"/>
+          <w:spacing w:val="-1"/>
+          <w:sz w:val="30"/>
+          <w:szCs w:val="30"/>
+          <w:lang w:eastAsia="en-IN"/>
+        </w:rPr>
+        <w:t> </w:t>
+      </w:r>
+      <w:r>
+        <w:rPr>
+          <w:rFonts w:ascii="Georgia" w:eastAsia="Times New Roman" w:hAnsi="Georgia" w:cs="Segoe UI"/>
+          <w:b/>
+          <w:bCs/>
+          <w:color w:val="292929"/>
+          <w:spacing w:val="-1"/>
+          <w:sz w:val="30"/>
+          <w:szCs w:val="30"/>
+          <w:lang w:eastAsia="en-IN"/>
+        </w:rPr>
+        <w:t>O(log(n))</w:t>
+      </w:r>
+      <w:r>
+        <w:rPr>
+          <w:rFonts w:ascii="Georgia" w:eastAsia="Times New Roman" w:hAnsi="Georgia" w:cs="Segoe UI"/>
+          <w:color w:val="292929"/>
+          <w:spacing w:val="-1"/>
+          <w:sz w:val="30"/>
+          <w:szCs w:val="30"/>
+          <w:lang w:eastAsia="en-IN"/>
+        </w:rPr>
+        <w:t> is required as AVL/Red Black tree has a max length of </w:t>
+      </w:r>
+      <w:r>
+        <w:rPr>
+          <w:rFonts w:ascii="Georgia" w:eastAsia="Times New Roman" w:hAnsi="Georgia" w:cs="Segoe UI"/>
+          <w:b/>
+          <w:bCs/>
+          <w:color w:val="292929"/>
+          <w:spacing w:val="-1"/>
+          <w:sz w:val="30"/>
+          <w:szCs w:val="30"/>
+          <w:lang w:eastAsia="en-IN"/>
+        </w:rPr>
+        <w:t>log(n)</w:t>
+      </w:r>
+      <w:r>
+        <w:rPr>
+          <w:rFonts w:ascii="Georgia" w:eastAsia="Times New Roman" w:hAnsi="Georgia" w:cs="Segoe UI"/>
+          <w:color w:val="292929"/>
+          <w:spacing w:val="-1"/>
+          <w:sz w:val="30"/>
+          <w:szCs w:val="30"/>
+          <w:lang w:eastAsia="en-IN"/>
+        </w:rPr>
+        <w:t> in the worst case.</w:t>
+      </w:r>
+    </w:p>
+    <w:p>
+      <w:pPr>
+        <w:shd w:val="clear" w:color="auto" w:fill="FFFFFF"/>
+        <w:spacing w:before="754" w:after="0" w:line="420" w:lineRule="atLeast"/>
+        <w:outlineLvl w:val="0"/>
+        <w:rPr>
+          <w:rFonts w:ascii="Helvetica" w:eastAsia="Times New Roman" w:hAnsi="Helvetica" w:cs="Helvetica"/>
+          <w:b/>
+          <w:bCs/>
+          <w:color w:val="292929"/>
+          <w:kern w:val="36"/>
+          <w:sz w:val="33"/>
+          <w:szCs w:val="33"/>
+          <w:lang w:eastAsia="en-IN"/>
+        </w:rPr>
+      </w:pPr>
+      <w:r>
+        <w:rPr>
+          <w:rFonts w:ascii="Helvetica" w:eastAsia="Times New Roman" w:hAnsi="Helvetica" w:cs="Helvetica"/>
+          <w:b/>
+          <w:bCs/>
+          <w:color w:val="292929"/>
+          <w:kern w:val="36"/>
+          <w:sz w:val="33"/>
+          <w:szCs w:val="33"/>
+          <w:lang w:eastAsia="en-IN"/>
+        </w:rPr>
+        <w:t>Internal implementation</w:t>
+      </w:r>
+    </w:p>
+    <w:p>
+      <w:pPr>
+        <w:shd w:val="clear" w:color="auto" w:fill="FFFFFF"/>
+        <w:spacing w:before="206" w:after="0" w:line="480" w:lineRule="atLeast"/>
+        <w:rPr>
+          <w:rFonts w:ascii="Georgia" w:eastAsia="Times New Roman" w:hAnsi="Georgia" w:cs="Times New Roman"/>
+          <w:color w:val="292929"/>
+          <w:spacing w:val="-1"/>
+          <w:sz w:val="30"/>
+          <w:szCs w:val="30"/>
+          <w:lang w:eastAsia="en-IN"/>
+        </w:rPr>
+      </w:pPr>
+      <w:r>
+        <w:rPr>
+          <w:rFonts w:ascii="Georgia" w:eastAsia="Times New Roman" w:hAnsi="Georgia" w:cs="Times New Roman"/>
+          <w:color w:val="292929"/>
+          <w:spacing w:val="-1"/>
+          <w:sz w:val="30"/>
+          <w:szCs w:val="30"/>
+          <w:lang w:eastAsia="en-IN"/>
+        </w:rPr>
+        <w:t>Before moving to internal implementation we have to understand few basic questions:</w:t>
+      </w:r>
+    </w:p>
+    <w:p>
+      <w:pPr>
+        <w:shd w:val="clear" w:color="auto" w:fill="FFFFFF"/>
+        <w:spacing w:before="480" w:after="0" w:line="480" w:lineRule="atLeast"/>
+        <w:rPr>
+          <w:rFonts w:ascii="Georgia" w:eastAsia="Times New Roman" w:hAnsi="Georgia" w:cs="Segoe UI"/>
+          <w:i/>
+          <w:iCs/>
+          <w:color w:val="292929"/>
+          <w:spacing w:val="-1"/>
+          <w:sz w:val="32"/>
+          <w:szCs w:val="32"/>
+          <w:lang w:eastAsia="en-IN"/>
+        </w:rPr>
+      </w:pPr>
+      <w:r>
+        <w:rPr>
+          <w:rFonts w:ascii="Georgia" w:eastAsia="Times New Roman" w:hAnsi="Georgia" w:cs="Segoe UI"/>
+          <w:b/>
+          <w:bCs/>
+          <w:color w:val="292929"/>
+          <w:spacing w:val="-1"/>
+          <w:sz w:val="32"/>
+          <w:szCs w:val="32"/>
+          <w:lang w:eastAsia="en-IN"/>
+        </w:rPr>
+        <w:t xml:space="preserve">1) What is bucket in </w:t>
+      </w:r>
+      <w:proofErr w:type="spellStart"/>
+      <w:r>
+        <w:rPr>
+          <w:rFonts w:ascii="Georgia" w:eastAsia="Times New Roman" w:hAnsi="Georgia" w:cs="Segoe UI"/>
+          <w:b/>
+          <w:bCs/>
+          <w:color w:val="292929"/>
+          <w:spacing w:val="-1"/>
+          <w:sz w:val="32"/>
+          <w:szCs w:val="32"/>
+          <w:lang w:eastAsia="en-IN"/>
+        </w:rPr>
+        <w:t>hashMap</w:t>
+      </w:r>
+      <w:proofErr w:type="spellEnd"/>
+      <w:r>
+        <w:rPr>
+          <w:rFonts w:ascii="Georgia" w:eastAsia="Times New Roman" w:hAnsi="Georgia" w:cs="Segoe UI"/>
+          <w:b/>
+          <w:bCs/>
+          <w:color w:val="292929"/>
+          <w:spacing w:val="-1"/>
+          <w:sz w:val="32"/>
+          <w:szCs w:val="32"/>
+          <w:lang w:eastAsia="en-IN"/>
+        </w:rPr>
+        <w:t>?</w:t>
+      </w:r>
+    </w:p>
+    <w:p>
+      <w:pPr>
+        <w:shd w:val="clear" w:color="auto" w:fill="FFFFFF"/>
+        <w:spacing w:before="480" w:after="0" w:line="480" w:lineRule="atLeast"/>
+        <w:rPr>
+          <w:rFonts w:ascii="Georgia" w:eastAsia="Times New Roman" w:hAnsi="Georgia" w:cs="Segoe UI"/>
+          <w:i/>
+          <w:iCs/>
+          <w:color w:val="292929"/>
+          <w:spacing w:val="-1"/>
+          <w:sz w:val="32"/>
+          <w:szCs w:val="32"/>
+          <w:lang w:eastAsia="en-IN"/>
+        </w:rPr>
+      </w:pPr>
+      <w:r>
+        <w:rPr>
+          <w:rFonts w:ascii="Georgia" w:eastAsia="Times New Roman" w:hAnsi="Georgia" w:cs="Segoe UI"/>
+          <w:i/>
+          <w:iCs/>
+          <w:color w:val="292929"/>
+          <w:spacing w:val="-1"/>
+          <w:sz w:val="32"/>
+          <w:szCs w:val="32"/>
+          <w:lang w:eastAsia="en-IN"/>
+        </w:rPr>
+        <w:lastRenderedPageBreak/>
+        <w:t>HashMap contains an array of Nodes, which is called a </w:t>
+      </w:r>
+      <w:r>
+        <w:rPr>
+          <w:rFonts w:ascii="Georgia" w:eastAsia="Times New Roman" w:hAnsi="Georgia" w:cs="Segoe UI"/>
+          <w:color w:val="292929"/>
+          <w:spacing w:val="-1"/>
+          <w:sz w:val="32"/>
+          <w:szCs w:val="32"/>
+          <w:lang w:eastAsia="en-IN"/>
+        </w:rPr>
+        <w:t>bucket </w:t>
+      </w:r>
+      <w:r>
+        <w:rPr>
+          <w:rFonts w:ascii="Georgia" w:eastAsia="Times New Roman" w:hAnsi="Georgia" w:cs="Segoe UI"/>
+          <w:i/>
+          <w:iCs/>
+          <w:color w:val="292929"/>
+          <w:spacing w:val="-1"/>
+          <w:sz w:val="32"/>
+          <w:szCs w:val="32"/>
+          <w:lang w:eastAsia="en-IN"/>
+        </w:rPr>
+        <w:t xml:space="preserve">and each node is represented as a class having the four objects </w:t>
+      </w:r>
+      <w:proofErr w:type="spellStart"/>
+      <w:r>
+        <w:rPr>
+          <w:rFonts w:ascii="Georgia" w:eastAsia="Times New Roman" w:hAnsi="Georgia" w:cs="Segoe UI"/>
+          <w:i/>
+          <w:iCs/>
+          <w:color w:val="292929"/>
+          <w:spacing w:val="-1"/>
+          <w:sz w:val="32"/>
+          <w:szCs w:val="32"/>
+          <w:lang w:eastAsia="en-IN"/>
+        </w:rPr>
+        <w:t>i.e</w:t>
+      </w:r>
+      <w:proofErr w:type="spellEnd"/>
+      <w:r>
+        <w:rPr>
+          <w:rFonts w:ascii="Georgia" w:eastAsia="Times New Roman" w:hAnsi="Georgia" w:cs="Segoe UI"/>
+          <w:i/>
+          <w:iCs/>
+          <w:color w:val="292929"/>
+          <w:spacing w:val="-1"/>
+          <w:sz w:val="32"/>
+          <w:szCs w:val="32"/>
+          <w:lang w:eastAsia="en-IN"/>
+        </w:rPr>
+        <w:t xml:space="preserve"> int hash, K key, V value, Node next.</w:t>
+      </w:r>
+    </w:p>
+    <w:p>
+      <w:pPr>
+        <w:shd w:val="clear" w:color="auto" w:fill="FFFFFF"/>
+        <w:spacing w:before="480" w:after="0" w:line="480" w:lineRule="atLeast"/>
+        <w:rPr>
+          <w:rFonts w:ascii="Georgia" w:eastAsia="Times New Roman" w:hAnsi="Georgia" w:cs="Segoe UI"/>
+          <w:i/>
+          <w:iCs/>
+          <w:color w:val="292929"/>
+          <w:spacing w:val="-1"/>
+          <w:sz w:val="32"/>
+          <w:szCs w:val="32"/>
+          <w:lang w:eastAsia="en-IN"/>
+        </w:rPr>
+      </w:pPr>
+      <w:r>
+        <w:rPr>
+          <w:rFonts w:ascii="Georgia" w:eastAsia="Times New Roman" w:hAnsi="Georgia" w:cs="Segoe UI"/>
+          <w:b/>
+          <w:bCs/>
+          <w:color w:val="292929"/>
+          <w:spacing w:val="-1"/>
+          <w:sz w:val="32"/>
+          <w:szCs w:val="32"/>
+          <w:lang w:eastAsia="en-IN"/>
+        </w:rPr>
+        <w:t>2) What is hash/hashing?</w:t>
+      </w:r>
+    </w:p>
+    <w:p>
+      <w:pPr>
+        <w:shd w:val="clear" w:color="auto" w:fill="FFFFFF"/>
+        <w:spacing w:before="480" w:after="0" w:line="480" w:lineRule="atLeast"/>
+        <w:rPr>
+          <w:rFonts w:ascii="Georgia" w:eastAsia="Times New Roman" w:hAnsi="Georgia" w:cs="Times New Roman"/>
+          <w:color w:val="292929"/>
+          <w:spacing w:val="-1"/>
+          <w:sz w:val="30"/>
+          <w:szCs w:val="30"/>
+          <w:lang w:eastAsia="en-IN"/>
+        </w:rPr>
+      </w:pPr>
+      <w:r>
+        <w:rPr>
+          <w:rFonts w:ascii="Georgia" w:eastAsia="Times New Roman" w:hAnsi="Georgia" w:cs="Times New Roman"/>
+          <w:color w:val="292929"/>
+          <w:spacing w:val="-1"/>
+          <w:sz w:val="30"/>
+          <w:szCs w:val="30"/>
+          <w:lang w:eastAsia="en-IN"/>
+        </w:rPr>
+        <w:t>Hashing is the process of transforming any given key or a string of </w:t>
+      </w:r>
+      <w:hyperlink r:id="rId9" w:tgtFrame="_blank" w:history="1">
+        <w:r>
+          <w:rPr>
+            <w:rFonts w:ascii="Georgia" w:eastAsia="Times New Roman" w:hAnsi="Georgia" w:cs="Times New Roman"/>
+            <w:color w:val="0000FF"/>
+            <w:spacing w:val="-1"/>
+            <w:sz w:val="30"/>
+            <w:szCs w:val="30"/>
+            <w:u w:val="single"/>
+            <w:lang w:eastAsia="en-IN"/>
+          </w:rPr>
+          <w:t>characters</w:t>
+        </w:r>
+      </w:hyperlink>
+      <w:r>
+        <w:rPr>
+          <w:rFonts w:ascii="Georgia" w:eastAsia="Times New Roman" w:hAnsi="Georgia" w:cs="Times New Roman"/>
+          <w:color w:val="292929"/>
+          <w:spacing w:val="-1"/>
+          <w:sz w:val="30"/>
+          <w:szCs w:val="30"/>
+          <w:lang w:eastAsia="en-IN"/>
+        </w:rPr>
+        <w:t xml:space="preserve"> into another value. This is usually represented by a shorter, fixed-length value or key that represents and makes it easier to find or employ the original </w:t>
+      </w:r>
+      <w:proofErr w:type="spellStart"/>
+      <w:r>
+        <w:rPr>
+          <w:rFonts w:ascii="Georgia" w:eastAsia="Times New Roman" w:hAnsi="Georgia" w:cs="Times New Roman"/>
+          <w:color w:val="292929"/>
+          <w:spacing w:val="-1"/>
+          <w:sz w:val="30"/>
+          <w:szCs w:val="30"/>
+          <w:lang w:eastAsia="en-IN"/>
+        </w:rPr>
+        <w:t>string.In</w:t>
+      </w:r>
+      <w:proofErr w:type="spellEnd"/>
+      <w:r>
+        <w:rPr>
+          <w:rFonts w:ascii="Georgia" w:eastAsia="Times New Roman" w:hAnsi="Georgia" w:cs="Times New Roman"/>
+          <w:color w:val="292929"/>
+          <w:spacing w:val="-1"/>
+          <w:sz w:val="30"/>
+          <w:szCs w:val="30"/>
+          <w:lang w:eastAsia="en-IN"/>
+        </w:rPr>
+        <w:t xml:space="preserve"> Java hashing converts the object into an integer form by using the method </w:t>
+      </w:r>
+      <w:proofErr w:type="spellStart"/>
+      <w:r>
+        <w:rPr>
+          <w:rFonts w:ascii="Georgia" w:eastAsia="Times New Roman" w:hAnsi="Georgia" w:cs="Times New Roman"/>
+          <w:i/>
+          <w:iCs/>
+          <w:color w:val="292929"/>
+          <w:spacing w:val="-1"/>
+          <w:sz w:val="30"/>
+          <w:szCs w:val="30"/>
+          <w:lang w:eastAsia="en-IN"/>
+        </w:rPr>
+        <w:t>hashCode</w:t>
+      </w:r>
+      <w:proofErr w:type="spellEnd"/>
+      <w:r>
+        <w:rPr>
+          <w:rFonts w:ascii="Georgia" w:eastAsia="Times New Roman" w:hAnsi="Georgia" w:cs="Times New Roman"/>
+          <w:i/>
+          <w:iCs/>
+          <w:color w:val="292929"/>
+          <w:spacing w:val="-1"/>
+          <w:sz w:val="30"/>
+          <w:szCs w:val="30"/>
+          <w:lang w:eastAsia="en-IN"/>
+        </w:rPr>
+        <w:t>()</w:t>
+      </w:r>
+      <w:r>
+        <w:rPr>
+          <w:rFonts w:ascii="Georgia" w:eastAsia="Times New Roman" w:hAnsi="Georgia" w:cs="Times New Roman"/>
+          <w:color w:val="292929"/>
+          <w:spacing w:val="-1"/>
+          <w:sz w:val="30"/>
+          <w:szCs w:val="30"/>
+          <w:lang w:eastAsia="en-IN"/>
+        </w:rPr>
+        <w:t>.</w:t>
+      </w:r>
+    </w:p>
+    <w:p>
+      <w:pPr>
+        <w:shd w:val="clear" w:color="auto" w:fill="FFFFFF"/>
+        <w:spacing w:before="480" w:after="0" w:line="480" w:lineRule="atLeast"/>
+        <w:rPr>
+          <w:rFonts w:ascii="Georgia" w:eastAsia="Times New Roman" w:hAnsi="Georgia" w:cs="Segoe UI"/>
+          <w:i/>
+          <w:iCs/>
+          <w:color w:val="292929"/>
+          <w:spacing w:val="-1"/>
+          <w:sz w:val="32"/>
+          <w:szCs w:val="32"/>
+          <w:lang w:eastAsia="en-IN"/>
+        </w:rPr>
+      </w:pPr>
+      <w:r>
+        <w:rPr>
+          <w:rFonts w:ascii="Georgia" w:eastAsia="Times New Roman" w:hAnsi="Georgia" w:cs="Segoe UI"/>
+          <w:b/>
+          <w:bCs/>
+          <w:color w:val="292929"/>
+          <w:spacing w:val="-1"/>
+          <w:sz w:val="32"/>
+          <w:szCs w:val="32"/>
+          <w:lang w:eastAsia="en-IN"/>
+        </w:rPr>
+        <w:t xml:space="preserve">3) What is </w:t>
+      </w:r>
+      <w:proofErr w:type="spellStart"/>
+      <w:r>
+        <w:rPr>
+          <w:rFonts w:ascii="Georgia" w:eastAsia="Times New Roman" w:hAnsi="Georgia" w:cs="Segoe UI"/>
+          <w:b/>
+          <w:bCs/>
+          <w:color w:val="292929"/>
+          <w:spacing w:val="-1"/>
+          <w:sz w:val="32"/>
+          <w:szCs w:val="32"/>
+          <w:lang w:eastAsia="en-IN"/>
+        </w:rPr>
+        <w:t>hashCode</w:t>
+      </w:r>
+      <w:proofErr w:type="spellEnd"/>
+      <w:r>
+        <w:rPr>
+          <w:rFonts w:ascii="Georgia" w:eastAsia="Times New Roman" w:hAnsi="Georgia" w:cs="Segoe UI"/>
+          <w:b/>
+          <w:bCs/>
+          <w:color w:val="292929"/>
+          <w:spacing w:val="-1"/>
+          <w:sz w:val="32"/>
+          <w:szCs w:val="32"/>
+          <w:lang w:eastAsia="en-IN"/>
+        </w:rPr>
+        <w:t>()?</w:t>
+      </w:r>
+    </w:p>
+    <w:p>
+      <w:pPr>
+        <w:shd w:val="clear" w:color="auto" w:fill="FFFFFF"/>
+        <w:spacing w:before="480" w:after="0" w:line="480" w:lineRule="atLeast"/>
+        <w:rPr>
+          <w:rFonts w:ascii="Georgia" w:eastAsia="Times New Roman" w:hAnsi="Georgia" w:cs="Times New Roman"/>
+          <w:color w:val="292929"/>
+          <w:spacing w:val="-1"/>
+          <w:sz w:val="30"/>
+          <w:szCs w:val="30"/>
+          <w:lang w:eastAsia="en-IN"/>
+        </w:rPr>
+      </w:pPr>
+      <w:r>
+        <w:rPr>
+          <w:rFonts w:ascii="Georgia" w:eastAsia="Times New Roman" w:hAnsi="Georgia" w:cs="Times New Roman"/>
+          <w:color w:val="292929"/>
+          <w:spacing w:val="-1"/>
+          <w:sz w:val="30"/>
+          <w:szCs w:val="30"/>
+          <w:lang w:eastAsia="en-IN"/>
+        </w:rPr>
+        <w:t>HashMap works on the basis of hashing which uses the </w:t>
+      </w:r>
+      <w:proofErr w:type="spellStart"/>
+      <w:r>
+        <w:rPr>
+          <w:rFonts w:ascii="Georgia" w:eastAsia="Times New Roman" w:hAnsi="Georgia" w:cs="Times New Roman"/>
+          <w:i/>
+          <w:iCs/>
+          <w:color w:val="292929"/>
+          <w:spacing w:val="-1"/>
+          <w:sz w:val="30"/>
+          <w:szCs w:val="30"/>
+          <w:lang w:eastAsia="en-IN"/>
+        </w:rPr>
+        <w:t>hashCode</w:t>
+      </w:r>
+      <w:proofErr w:type="spellEnd"/>
+      <w:r>
+        <w:rPr>
+          <w:rFonts w:ascii="Georgia" w:eastAsia="Times New Roman" w:hAnsi="Georgia" w:cs="Times New Roman"/>
+          <w:i/>
+          <w:iCs/>
+          <w:color w:val="292929"/>
+          <w:spacing w:val="-1"/>
+          <w:sz w:val="30"/>
+          <w:szCs w:val="30"/>
+          <w:lang w:eastAsia="en-IN"/>
+        </w:rPr>
+        <w:t>()</w:t>
+      </w:r>
+      <w:r>
+        <w:rPr>
+          <w:rFonts w:ascii="Georgia" w:eastAsia="Times New Roman" w:hAnsi="Georgia" w:cs="Times New Roman"/>
+          <w:color w:val="292929"/>
+          <w:spacing w:val="-1"/>
+          <w:sz w:val="30"/>
+          <w:szCs w:val="30"/>
+          <w:lang w:eastAsia="en-IN"/>
+        </w:rPr>
+        <w:t> from Object class. You can override this </w:t>
+      </w:r>
+      <w:r>
+        <w:rPr>
+          <w:rFonts w:ascii="Georgia" w:eastAsia="Times New Roman" w:hAnsi="Georgia" w:cs="Times New Roman"/>
+          <w:i/>
+          <w:iCs/>
+          <w:color w:val="292929"/>
+          <w:spacing w:val="-1"/>
+          <w:sz w:val="30"/>
+          <w:szCs w:val="30"/>
+          <w:lang w:eastAsia="en-IN"/>
+        </w:rPr>
+        <w:t>method</w:t>
+      </w:r>
+      <w:r>
+        <w:rPr>
+          <w:rFonts w:ascii="Georgia" w:eastAsia="Times New Roman" w:hAnsi="Georgia" w:cs="Times New Roman"/>
+          <w:color w:val="292929"/>
+          <w:spacing w:val="-1"/>
+          <w:sz w:val="30"/>
+          <w:szCs w:val="30"/>
+          <w:lang w:eastAsia="en-IN"/>
+        </w:rPr>
+        <w:t> to write your own Hashing algorithm to get unique integer value, which will be used for deciding which bucket (the index)an object should be placed into.</w:t>
+      </w:r>
+    </w:p>
+    <w:p>
+      <w:pPr>
+        <w:shd w:val="clear" w:color="auto" w:fill="FFFFFF"/>
+        <w:spacing w:before="480" w:after="0" w:line="480" w:lineRule="atLeast"/>
+        <w:rPr>
+          <w:rFonts w:ascii="Georgia" w:eastAsia="Times New Roman" w:hAnsi="Georgia" w:cs="Segoe UI"/>
+          <w:i/>
+          <w:iCs/>
+          <w:color w:val="292929"/>
+          <w:spacing w:val="-1"/>
+          <w:sz w:val="32"/>
+          <w:szCs w:val="32"/>
+          <w:lang w:eastAsia="en-IN"/>
+        </w:rPr>
+      </w:pPr>
+      <w:r>
+        <w:rPr>
+          <w:rFonts w:ascii="Georgia" w:eastAsia="Times New Roman" w:hAnsi="Georgia" w:cs="Segoe UI"/>
+          <w:b/>
+          <w:bCs/>
+          <w:color w:val="292929"/>
+          <w:spacing w:val="-1"/>
+          <w:sz w:val="32"/>
+          <w:szCs w:val="32"/>
+          <w:lang w:eastAsia="en-IN"/>
+        </w:rPr>
+        <w:t>4) What is equals()?</w:t>
+      </w:r>
+    </w:p>
+    <w:p>
+      <w:pPr>
+        <w:shd w:val="clear" w:color="auto" w:fill="FFFFFF"/>
+        <w:spacing w:before="480" w:after="0" w:line="480" w:lineRule="atLeast"/>
+        <w:rPr>
+          <w:rFonts w:ascii="Georgia" w:eastAsia="Times New Roman" w:hAnsi="Georgia" w:cs="Times New Roman"/>
+          <w:color w:val="292929"/>
+          <w:spacing w:val="-1"/>
+          <w:sz w:val="30"/>
+          <w:szCs w:val="30"/>
+          <w:lang w:eastAsia="en-IN"/>
+        </w:rPr>
+      </w:pPr>
+      <w:r>
+        <w:rPr>
+          <w:rFonts w:ascii="Georgia" w:eastAsia="Times New Roman" w:hAnsi="Georgia" w:cs="Times New Roman"/>
+          <w:color w:val="292929"/>
+          <w:spacing w:val="-1"/>
+          <w:sz w:val="30"/>
+          <w:szCs w:val="30"/>
+          <w:lang w:eastAsia="en-IN"/>
+        </w:rPr>
+        <w:t>The default implementation of </w:t>
+      </w:r>
+      <w:r>
+        <w:rPr>
+          <w:rFonts w:ascii="Georgia" w:eastAsia="Times New Roman" w:hAnsi="Georgia" w:cs="Times New Roman"/>
+          <w:i/>
+          <w:iCs/>
+          <w:color w:val="292929"/>
+          <w:spacing w:val="-1"/>
+          <w:sz w:val="30"/>
+          <w:szCs w:val="30"/>
+          <w:lang w:eastAsia="en-IN"/>
+        </w:rPr>
+        <w:t>equals()</w:t>
+      </w:r>
+      <w:r>
+        <w:rPr>
+          <w:rFonts w:ascii="Georgia" w:eastAsia="Times New Roman" w:hAnsi="Georgia" w:cs="Times New Roman"/>
+          <w:color w:val="292929"/>
+          <w:spacing w:val="-1"/>
+          <w:sz w:val="30"/>
+          <w:szCs w:val="30"/>
+          <w:lang w:eastAsia="en-IN"/>
+        </w:rPr>
+        <w:t> in the class </w:t>
+      </w:r>
+      <w:r>
+        <w:rPr>
+          <w:rFonts w:ascii="Georgia" w:eastAsia="Times New Roman" w:hAnsi="Georgia" w:cs="Times New Roman"/>
+          <w:i/>
+          <w:iCs/>
+          <w:color w:val="292929"/>
+          <w:spacing w:val="-1"/>
+          <w:sz w:val="30"/>
+          <w:szCs w:val="30"/>
+          <w:lang w:eastAsia="en-IN"/>
+        </w:rPr>
+        <w:t>Object</w:t>
+      </w:r>
+      <w:r>
+        <w:rPr>
+          <w:rFonts w:ascii="Georgia" w:eastAsia="Times New Roman" w:hAnsi="Georgia" w:cs="Times New Roman"/>
+          <w:color w:val="292929"/>
+          <w:spacing w:val="-1"/>
+          <w:sz w:val="30"/>
+          <w:szCs w:val="30"/>
+          <w:lang w:eastAsia="en-IN"/>
+        </w:rPr>
+        <w:t> says that equality is the same as object identity. This method is provided by the Object class. You can override this in your class to provide your implementation. HashMap uses equals() to compare the key to whether they are equal or not. If the equals() method return true, they are equal otherwise not equal.</w:t>
+      </w:r>
+    </w:p>
+    <w:p>
+      <w:pPr>
+        <w:shd w:val="clear" w:color="auto" w:fill="FFFFFF"/>
+        <w:spacing w:before="480" w:after="0" w:line="480" w:lineRule="atLeast"/>
+        <w:rPr>
+          <w:rFonts w:ascii="Georgia" w:eastAsia="Times New Roman" w:hAnsi="Georgia" w:cs="Segoe UI"/>
+          <w:i/>
+          <w:iCs/>
+          <w:color w:val="292929"/>
+          <w:spacing w:val="-1"/>
+          <w:sz w:val="32"/>
+          <w:szCs w:val="32"/>
+          <w:lang w:eastAsia="en-IN"/>
+        </w:rPr>
+      </w:pPr>
+      <w:r>
+        <w:rPr>
+          <w:rFonts w:ascii="Georgia" w:eastAsia="Times New Roman" w:hAnsi="Georgia" w:cs="Segoe UI"/>
+          <w:b/>
+          <w:bCs/>
+          <w:color w:val="292929"/>
+          <w:spacing w:val="-1"/>
+          <w:sz w:val="32"/>
+          <w:szCs w:val="32"/>
+          <w:lang w:eastAsia="en-IN"/>
+        </w:rPr>
+        <w:lastRenderedPageBreak/>
+        <w:t>5) What is Initial Capacity?</w:t>
+      </w:r>
+    </w:p>
+    <w:p>
+      <w:pPr>
+        <w:shd w:val="clear" w:color="auto" w:fill="FFFFFF"/>
+        <w:spacing w:before="480" w:after="0" w:line="480" w:lineRule="atLeast"/>
+        <w:rPr>
+          <w:rFonts w:ascii="Georgia" w:eastAsia="Times New Roman" w:hAnsi="Georgia" w:cs="Times New Roman"/>
+          <w:color w:val="292929"/>
+          <w:spacing w:val="-1"/>
+          <w:sz w:val="30"/>
+          <w:szCs w:val="30"/>
+          <w:lang w:eastAsia="en-IN"/>
+        </w:rPr>
+      </w:pPr>
+      <w:r>
+        <w:rPr>
+          <w:rFonts w:ascii="Georgia" w:eastAsia="Times New Roman" w:hAnsi="Georgia" w:cs="Times New Roman"/>
+          <w:color w:val="292929"/>
+          <w:spacing w:val="-1"/>
+          <w:sz w:val="30"/>
+          <w:szCs w:val="30"/>
+          <w:lang w:eastAsia="en-IN"/>
+        </w:rPr>
+        <w:t>Capacity is the number of buckets in the </w:t>
+      </w:r>
+      <w:r>
+        <w:rPr>
+          <w:rFonts w:ascii="Georgia" w:eastAsia="Times New Roman" w:hAnsi="Georgia" w:cs="Times New Roman"/>
+          <w:i/>
+          <w:iCs/>
+          <w:color w:val="292929"/>
+          <w:spacing w:val="-1"/>
+          <w:sz w:val="30"/>
+          <w:szCs w:val="30"/>
+          <w:lang w:eastAsia="en-IN"/>
+        </w:rPr>
+        <w:t>HashMap</w:t>
+      </w:r>
+      <w:r>
+        <w:rPr>
+          <w:rFonts w:ascii="Georgia" w:eastAsia="Times New Roman" w:hAnsi="Georgia" w:cs="Times New Roman"/>
+          <w:color w:val="292929"/>
+          <w:spacing w:val="-1"/>
+          <w:sz w:val="30"/>
+          <w:szCs w:val="30"/>
+          <w:lang w:eastAsia="en-IN"/>
+        </w:rPr>
+        <w:t>. The initial capacity is the capacity at the time the </w:t>
+      </w:r>
+      <w:r>
+        <w:rPr>
+          <w:rFonts w:ascii="Georgia" w:eastAsia="Times New Roman" w:hAnsi="Georgia" w:cs="Times New Roman"/>
+          <w:i/>
+          <w:iCs/>
+          <w:color w:val="292929"/>
+          <w:spacing w:val="-1"/>
+          <w:sz w:val="30"/>
+          <w:szCs w:val="30"/>
+          <w:lang w:eastAsia="en-IN"/>
+        </w:rPr>
+        <w:t>Map </w:t>
+      </w:r>
+      <w:r>
+        <w:rPr>
+          <w:rFonts w:ascii="Georgia" w:eastAsia="Times New Roman" w:hAnsi="Georgia" w:cs="Times New Roman"/>
+          <w:color w:val="292929"/>
+          <w:spacing w:val="-1"/>
+          <w:sz w:val="30"/>
+          <w:szCs w:val="30"/>
+          <w:lang w:eastAsia="en-IN"/>
+        </w:rPr>
+        <w:t>is created. Finally, the default initial capacity of the </w:t>
+      </w:r>
+      <w:r>
+        <w:rPr>
+          <w:rFonts w:ascii="Georgia" w:eastAsia="Times New Roman" w:hAnsi="Georgia" w:cs="Times New Roman"/>
+          <w:i/>
+          <w:iCs/>
+          <w:color w:val="292929"/>
+          <w:spacing w:val="-1"/>
+          <w:sz w:val="30"/>
+          <w:szCs w:val="30"/>
+          <w:lang w:eastAsia="en-IN"/>
+        </w:rPr>
+        <w:t>HashMap</w:t>
+      </w:r>
+      <w:r>
+        <w:rPr>
+          <w:rFonts w:ascii="Georgia" w:eastAsia="Times New Roman" w:hAnsi="Georgia" w:cs="Times New Roman"/>
+          <w:color w:val="292929"/>
+          <w:spacing w:val="-1"/>
+          <w:sz w:val="30"/>
+          <w:szCs w:val="30"/>
+          <w:lang w:eastAsia="en-IN"/>
+        </w:rPr>
+        <w:t> is 2⁴ i.e.16. As the number of elements in the </w:t>
+      </w:r>
+      <w:r>
+        <w:rPr>
+          <w:rFonts w:ascii="Georgia" w:eastAsia="Times New Roman" w:hAnsi="Georgia" w:cs="Times New Roman"/>
+          <w:i/>
+          <w:iCs/>
+          <w:color w:val="292929"/>
+          <w:spacing w:val="-1"/>
+          <w:sz w:val="30"/>
+          <w:szCs w:val="30"/>
+          <w:lang w:eastAsia="en-IN"/>
+        </w:rPr>
+        <w:t>HashMap</w:t>
+      </w:r>
+      <w:r>
+        <w:rPr>
+          <w:rFonts w:ascii="Georgia" w:eastAsia="Times New Roman" w:hAnsi="Georgia" w:cs="Times New Roman"/>
+          <w:color w:val="292929"/>
+          <w:spacing w:val="-1"/>
+          <w:sz w:val="30"/>
+          <w:szCs w:val="30"/>
+          <w:lang w:eastAsia="en-IN"/>
+        </w:rPr>
+        <w:t> increases, the capacity is expanded i.e. 2⁵, 2⁶</w:t>
+      </w:r>
+    </w:p>
+    <w:p>
+      <w:pPr>
+        <w:shd w:val="clear" w:color="auto" w:fill="FFFFFF"/>
+        <w:spacing w:before="480" w:after="0" w:line="480" w:lineRule="atLeast"/>
+        <w:rPr>
+          <w:rFonts w:ascii="Georgia" w:eastAsia="Times New Roman" w:hAnsi="Georgia" w:cs="Segoe UI"/>
+          <w:i/>
+          <w:iCs/>
+          <w:color w:val="292929"/>
+          <w:spacing w:val="-1"/>
+          <w:sz w:val="32"/>
+          <w:szCs w:val="32"/>
+          <w:lang w:eastAsia="en-IN"/>
+        </w:rPr>
+      </w:pPr>
+      <w:r>
+        <w:rPr>
+          <w:rFonts w:ascii="Georgia" w:eastAsia="Times New Roman" w:hAnsi="Georgia" w:cs="Segoe UI"/>
+          <w:b/>
+          <w:bCs/>
+          <w:color w:val="292929"/>
+          <w:spacing w:val="-1"/>
+          <w:sz w:val="32"/>
+          <w:szCs w:val="32"/>
+          <w:lang w:eastAsia="en-IN"/>
+        </w:rPr>
+        <w:t>6) What is Load Factor?</w:t>
+      </w:r>
+    </w:p>
+    <w:p>
+      <w:pPr>
+        <w:shd w:val="clear" w:color="auto" w:fill="FFFFFF"/>
+        <w:spacing w:before="480" w:after="0" w:line="480" w:lineRule="atLeast"/>
+        <w:rPr>
+          <w:rFonts w:ascii="Georgia" w:eastAsia="Times New Roman" w:hAnsi="Georgia" w:cs="Times New Roman"/>
+          <w:color w:val="292929"/>
+          <w:spacing w:val="-1"/>
+          <w:sz w:val="30"/>
+          <w:szCs w:val="30"/>
+          <w:lang w:eastAsia="en-IN"/>
+        </w:rPr>
+      </w:pPr>
+      <w:r>
+        <w:rPr>
+          <w:rFonts w:ascii="Georgia" w:eastAsia="Times New Roman" w:hAnsi="Georgia" w:cs="Times New Roman"/>
+          <w:color w:val="292929"/>
+          <w:spacing w:val="-1"/>
+          <w:sz w:val="30"/>
+          <w:szCs w:val="30"/>
+          <w:lang w:eastAsia="en-IN"/>
+        </w:rPr>
+        <w:t>The Load factor is a measure that decides when to increase the HashMap capacity to maintain the insertion (</w:t>
+      </w:r>
+      <w:proofErr w:type="spellStart"/>
+      <w:r>
+        <w:rPr>
+          <w:rFonts w:ascii="Georgia" w:eastAsia="Times New Roman" w:hAnsi="Georgia" w:cs="Times New Roman"/>
+          <w:color w:val="292929"/>
+          <w:spacing w:val="-1"/>
+          <w:sz w:val="30"/>
+          <w:szCs w:val="30"/>
+          <w:lang w:eastAsia="en-IN"/>
+        </w:rPr>
+        <w:t>i.e</w:t>
+      </w:r>
+      <w:proofErr w:type="spellEnd"/>
+      <w:r>
+        <w:rPr>
+          <w:rFonts w:ascii="Georgia" w:eastAsia="Times New Roman" w:hAnsi="Georgia" w:cs="Times New Roman"/>
+          <w:color w:val="292929"/>
+          <w:spacing w:val="-1"/>
+          <w:sz w:val="30"/>
+          <w:szCs w:val="30"/>
+          <w:lang w:eastAsia="en-IN"/>
+        </w:rPr>
+        <w:t xml:space="preserve"> put()) and retrieval(i.e. get()) operation complexity of O(1). The default load factor of HashMap is 0.75f (75% of the map size).</w:t>
+      </w:r>
+    </w:p>
+    <w:p>
+      <w:pPr>
+        <w:shd w:val="clear" w:color="auto" w:fill="FFFFFF"/>
+        <w:spacing w:before="480" w:after="0" w:line="480" w:lineRule="atLeast"/>
+        <w:rPr>
+          <w:rFonts w:ascii="Georgia" w:eastAsia="Times New Roman" w:hAnsi="Georgia" w:cs="Times New Roman"/>
+          <w:color w:val="292929"/>
+          <w:spacing w:val="-1"/>
+          <w:sz w:val="30"/>
+          <w:szCs w:val="30"/>
+          <w:lang w:eastAsia="en-IN"/>
+        </w:rPr>
+      </w:pPr>
+      <w:r>
+        <w:rPr>
+          <w:rFonts w:ascii="Georgia" w:eastAsia="Times New Roman" w:hAnsi="Georgia" w:cs="Times New Roman"/>
+          <w:color w:val="292929"/>
+          <w:spacing w:val="-1"/>
+          <w:sz w:val="30"/>
+          <w:szCs w:val="30"/>
+          <w:lang w:eastAsia="en-IN"/>
+        </w:rPr>
+        <w:t>The threshold of a </w:t>
+      </w:r>
+      <w:r>
+        <w:rPr>
+          <w:rFonts w:ascii="Georgia" w:eastAsia="Times New Roman" w:hAnsi="Georgia" w:cs="Times New Roman"/>
+          <w:i/>
+          <w:iCs/>
+          <w:color w:val="292929"/>
+          <w:spacing w:val="-1"/>
+          <w:sz w:val="30"/>
+          <w:szCs w:val="30"/>
+          <w:lang w:eastAsia="en-IN"/>
+        </w:rPr>
+        <w:t>HashMap</w:t>
+      </w:r>
+      <w:r>
+        <w:rPr>
+          <w:rFonts w:ascii="Georgia" w:eastAsia="Times New Roman" w:hAnsi="Georgia" w:cs="Times New Roman"/>
+          <w:color w:val="292929"/>
+          <w:spacing w:val="-1"/>
+          <w:sz w:val="30"/>
+          <w:szCs w:val="30"/>
+          <w:lang w:eastAsia="en-IN"/>
+        </w:rPr>
+        <w:t> is approximately the product of current capacity and load factor. There are two way to determine when to increase the HashMap bucket size.</w:t>
+      </w:r>
+    </w:p>
+    <w:p>
+      <w:pPr>
+        <w:shd w:val="clear" w:color="auto" w:fill="F2F2F2"/>
+        <w:tabs>
+          <w:tab w:val="left" w:pos="916"/>
+          <w:tab w:val="left" w:pos="1832"/>
+          <w:tab w:val="left" w:pos="2748"/>
+          <w:tab w:val="left" w:pos="3664"/>
+          <w:tab w:val="left" w:pos="4580"/>
+          <w:tab w:val="left" w:pos="5496"/>
+          <w:tab w:val="left" w:pos="6412"/>
+          <w:tab w:val="left" w:pos="7328"/>
+          <w:tab w:val="left" w:pos="8244"/>
+          <w:tab w:val="left" w:pos="9160"/>
+          <w:tab w:val="left" w:pos="10076"/>
+          <w:tab w:val="left" w:pos="10992"/>
+          <w:tab w:val="left" w:pos="11908"/>
+          <w:tab w:val="left" w:pos="12824"/>
+          <w:tab w:val="left" w:pos="13740"/>
+          <w:tab w:val="left" w:pos="14656"/>
+        </w:tabs>
+        <w:spacing w:after="0" w:line="240" w:lineRule="auto"/>
+        <w:rPr>
+          <w:rFonts w:ascii="Courier New" w:eastAsia="Times New Roman" w:hAnsi="Courier New" w:cs="Courier New"/>
+          <w:sz w:val="20"/>
+          <w:szCs w:val="20"/>
+          <w:lang w:eastAsia="en-IN"/>
+        </w:rPr>
+      </w:pPr>
+      <w:r>
+        <w:rPr>
+          <w:rFonts w:ascii="Courier New" w:eastAsia="Times New Roman" w:hAnsi="Courier New" w:cs="Courier New"/>
+          <w:b/>
+          <w:bCs/>
+          <w:i/>
+          <w:iCs/>
+          <w:color w:val="292929"/>
+          <w:spacing w:val="-5"/>
+          <w:sz w:val="24"/>
+          <w:szCs w:val="24"/>
+          <w:lang w:eastAsia="en-IN"/>
+        </w:rPr>
+        <w:t>Threshold =  initial capacity * Load factor</w:t>
+      </w:r>
+    </w:p>
+    <w:p>
+      <w:pPr>
+        <w:shd w:val="clear" w:color="auto" w:fill="FFFFFF"/>
+        <w:spacing w:before="480" w:after="0" w:line="480" w:lineRule="atLeast"/>
+        <w:rPr>
+          <w:rFonts w:ascii="Georgia" w:eastAsia="Times New Roman" w:hAnsi="Georgia" w:cs="Times New Roman"/>
+          <w:color w:val="292929"/>
+          <w:spacing w:val="-1"/>
+          <w:sz w:val="30"/>
+          <w:szCs w:val="30"/>
+          <w:lang w:eastAsia="en-IN"/>
+        </w:rPr>
+      </w:pPr>
+      <w:r>
+        <w:rPr>
+          <w:rFonts w:ascii="Georgia" w:eastAsia="Times New Roman" w:hAnsi="Georgia" w:cs="Times New Roman"/>
+          <w:color w:val="292929"/>
+          <w:spacing w:val="-1"/>
+          <w:sz w:val="30"/>
+          <w:szCs w:val="30"/>
+          <w:lang w:eastAsia="en-IN"/>
+        </w:rPr>
+        <w:t xml:space="preserve">1. The initial capacity of </w:t>
+      </w:r>
+      <w:proofErr w:type="spellStart"/>
+      <w:r>
+        <w:rPr>
+          <w:rFonts w:ascii="Georgia" w:eastAsia="Times New Roman" w:hAnsi="Georgia" w:cs="Times New Roman"/>
+          <w:color w:val="292929"/>
+          <w:spacing w:val="-1"/>
+          <w:sz w:val="30"/>
+          <w:szCs w:val="30"/>
+          <w:lang w:eastAsia="en-IN"/>
+        </w:rPr>
+        <w:t>hashmap</w:t>
+      </w:r>
+      <w:proofErr w:type="spellEnd"/>
+      <w:r>
+        <w:rPr>
+          <w:rFonts w:ascii="Georgia" w:eastAsia="Times New Roman" w:hAnsi="Georgia" w:cs="Times New Roman"/>
+          <w:color w:val="292929"/>
+          <w:spacing w:val="-1"/>
+          <w:sz w:val="30"/>
+          <w:szCs w:val="30"/>
+          <w:lang w:eastAsia="en-IN"/>
+        </w:rPr>
+        <w:t xml:space="preserve"> is =16, The default load factor of </w:t>
+      </w:r>
+      <w:proofErr w:type="spellStart"/>
+      <w:r>
+        <w:rPr>
+          <w:rFonts w:ascii="Georgia" w:eastAsia="Times New Roman" w:hAnsi="Georgia" w:cs="Times New Roman"/>
+          <w:color w:val="292929"/>
+          <w:spacing w:val="-1"/>
+          <w:sz w:val="30"/>
+          <w:szCs w:val="30"/>
+          <w:lang w:eastAsia="en-IN"/>
+        </w:rPr>
+        <w:t>hashmap</w:t>
+      </w:r>
+      <w:proofErr w:type="spellEnd"/>
+      <w:r>
+        <w:rPr>
+          <w:rFonts w:ascii="Georgia" w:eastAsia="Times New Roman" w:hAnsi="Georgia" w:cs="Times New Roman"/>
+          <w:color w:val="292929"/>
+          <w:spacing w:val="-1"/>
+          <w:sz w:val="30"/>
+          <w:szCs w:val="30"/>
+          <w:lang w:eastAsia="en-IN"/>
+        </w:rPr>
+        <w:t xml:space="preserve">=0.75. So when 16*0.75 =12. So, 12th index key-value pair of </w:t>
+      </w:r>
+      <w:proofErr w:type="spellStart"/>
+      <w:r>
+        <w:rPr>
+          <w:rFonts w:ascii="Georgia" w:eastAsia="Times New Roman" w:hAnsi="Georgia" w:cs="Times New Roman"/>
+          <w:color w:val="292929"/>
+          <w:spacing w:val="-1"/>
+          <w:sz w:val="30"/>
+          <w:szCs w:val="30"/>
+          <w:lang w:eastAsia="en-IN"/>
+        </w:rPr>
+        <w:t>hashmap</w:t>
+      </w:r>
+      <w:proofErr w:type="spellEnd"/>
+      <w:r>
+        <w:rPr>
+          <w:rFonts w:ascii="Georgia" w:eastAsia="Times New Roman" w:hAnsi="Georgia" w:cs="Times New Roman"/>
+          <w:color w:val="292929"/>
+          <w:spacing w:val="-1"/>
+          <w:sz w:val="30"/>
+          <w:szCs w:val="30"/>
+          <w:lang w:eastAsia="en-IN"/>
+        </w:rPr>
+        <w:t xml:space="preserve"> will keep its size to 16. As soon as 13th element (key-value pair) will come into the HashMap, it will increase its size from default 16 buckets to 32 buckets following 2^n.</w:t>
+      </w:r>
+    </w:p>
+    <w:p>
+      <w:pPr>
+        <w:shd w:val="clear" w:color="auto" w:fill="F2F2F2"/>
+        <w:tabs>
+          <w:tab w:val="left" w:pos="916"/>
+          <w:tab w:val="left" w:pos="1832"/>
+          <w:tab w:val="left" w:pos="2748"/>
+          <w:tab w:val="left" w:pos="3664"/>
+          <w:tab w:val="left" w:pos="4580"/>
+          <w:tab w:val="left" w:pos="5496"/>
+          <w:tab w:val="left" w:pos="6412"/>
+          <w:tab w:val="left" w:pos="7328"/>
+          <w:tab w:val="left" w:pos="8244"/>
+          <w:tab w:val="left" w:pos="9160"/>
+          <w:tab w:val="left" w:pos="10076"/>
+          <w:tab w:val="left" w:pos="10992"/>
+          <w:tab w:val="left" w:pos="11908"/>
+          <w:tab w:val="left" w:pos="12824"/>
+          <w:tab w:val="left" w:pos="13740"/>
+          <w:tab w:val="left" w:pos="14656"/>
+        </w:tabs>
+        <w:spacing w:after="0" w:line="240" w:lineRule="auto"/>
+        <w:rPr>
+          <w:rFonts w:ascii="Courier New" w:eastAsia="Times New Roman" w:hAnsi="Courier New" w:cs="Courier New"/>
+          <w:sz w:val="20"/>
+          <w:szCs w:val="20"/>
+          <w:lang w:eastAsia="en-IN"/>
+        </w:rPr>
+      </w:pPr>
+      <w:r>
+        <w:rPr>
+          <w:rFonts w:ascii="Courier New" w:eastAsia="Times New Roman" w:hAnsi="Courier New" w:cs="Courier New"/>
+          <w:b/>
+          <w:bCs/>
+          <w:i/>
+          <w:iCs/>
+          <w:color w:val="292929"/>
+          <w:spacing w:val="-5"/>
+          <w:sz w:val="24"/>
+          <w:szCs w:val="24"/>
+          <w:lang w:eastAsia="en-IN"/>
+        </w:rPr>
+        <w:t>m/n &gt; 0.75</w:t>
+      </w:r>
+      <w:r>
+        <w:rPr>
+          <w:rFonts w:ascii="Courier New" w:eastAsia="Times New Roman" w:hAnsi="Courier New" w:cs="Courier New"/>
+          <w:color w:val="292929"/>
+          <w:spacing w:val="-5"/>
+          <w:sz w:val="24"/>
+          <w:szCs w:val="24"/>
+          <w:lang w:eastAsia="en-IN"/>
+        </w:rPr>
+        <w:t xml:space="preserve"> // increases the HashMap bucket size/capacity.</w:t>
+      </w:r>
+      <w:r>
+        <w:rPr>
+          <w:rFonts w:ascii="Courier New" w:eastAsia="Times New Roman" w:hAnsi="Courier New" w:cs="Courier New"/>
+          <w:color w:val="292929"/>
+          <w:spacing w:val="-5"/>
+          <w:sz w:val="24"/>
+          <w:szCs w:val="24"/>
+          <w:lang w:eastAsia="en-IN"/>
+        </w:rPr>
+        <w:br/>
+        <w:t xml:space="preserve">where m = number of entries in a </w:t>
+      </w:r>
+      <w:proofErr w:type="spellStart"/>
+      <w:r>
+        <w:rPr>
+          <w:rFonts w:ascii="Courier New" w:eastAsia="Times New Roman" w:hAnsi="Courier New" w:cs="Courier New"/>
+          <w:color w:val="292929"/>
+          <w:spacing w:val="-5"/>
+          <w:sz w:val="24"/>
+          <w:szCs w:val="24"/>
+          <w:lang w:eastAsia="en-IN"/>
+        </w:rPr>
+        <w:t>hashmap</w:t>
+      </w:r>
+      <w:proofErr w:type="spellEnd"/>
+      <w:r>
+        <w:rPr>
+          <w:rFonts w:ascii="Courier New" w:eastAsia="Times New Roman" w:hAnsi="Courier New" w:cs="Courier New"/>
+          <w:color w:val="292929"/>
+          <w:spacing w:val="-5"/>
+          <w:sz w:val="24"/>
+          <w:szCs w:val="24"/>
+          <w:lang w:eastAsia="en-IN"/>
+        </w:rPr>
+        <w:br/>
+        <w:t xml:space="preserve">n = total size of </w:t>
+      </w:r>
+      <w:proofErr w:type="spellStart"/>
+      <w:r>
+        <w:rPr>
+          <w:rFonts w:ascii="Courier New" w:eastAsia="Times New Roman" w:hAnsi="Courier New" w:cs="Courier New"/>
+          <w:color w:val="292929"/>
+          <w:spacing w:val="-5"/>
+          <w:sz w:val="24"/>
+          <w:szCs w:val="24"/>
+          <w:lang w:eastAsia="en-IN"/>
+        </w:rPr>
+        <w:t>hashmap</w:t>
+      </w:r>
+      <w:proofErr w:type="spellEnd"/>
+      <w:r>
+        <w:rPr>
+          <w:rFonts w:ascii="Courier New" w:eastAsia="Times New Roman" w:hAnsi="Courier New" w:cs="Courier New"/>
+          <w:color w:val="292929"/>
+          <w:spacing w:val="-5"/>
+          <w:sz w:val="24"/>
+          <w:szCs w:val="24"/>
+          <w:lang w:eastAsia="en-IN"/>
+        </w:rPr>
+        <w:t>/bucket size</w:t>
+      </w:r>
+    </w:p>
+    <w:p>
+      <w:pPr>
+        <w:shd w:val="clear" w:color="auto" w:fill="FFFFFF"/>
+        <w:spacing w:before="480" w:after="0" w:line="480" w:lineRule="atLeast"/>
+        <w:rPr>
+          <w:rFonts w:ascii="Georgia" w:eastAsia="Times New Roman" w:hAnsi="Georgia" w:cs="Times New Roman"/>
+          <w:color w:val="292929"/>
+          <w:spacing w:val="-1"/>
+          <w:sz w:val="30"/>
+          <w:szCs w:val="30"/>
+          <w:lang w:eastAsia="en-IN"/>
+        </w:rPr>
+      </w:pPr>
+      <w:r>
+        <w:rPr>
+          <w:rFonts w:ascii="Georgia" w:eastAsia="Times New Roman" w:hAnsi="Georgia" w:cs="Times New Roman"/>
+          <w:color w:val="292929"/>
+          <w:spacing w:val="-1"/>
+          <w:sz w:val="30"/>
+          <w:szCs w:val="30"/>
+          <w:lang w:eastAsia="en-IN"/>
+        </w:rPr>
+        <w:lastRenderedPageBreak/>
+        <w:t xml:space="preserve">2. After inserting the first element by checking the hash code of key, it checks whether increase of the </w:t>
+      </w:r>
+      <w:proofErr w:type="spellStart"/>
+      <w:r>
+        <w:rPr>
+          <w:rFonts w:ascii="Georgia" w:eastAsia="Times New Roman" w:hAnsi="Georgia" w:cs="Times New Roman"/>
+          <w:color w:val="292929"/>
+          <w:spacing w:val="-1"/>
+          <w:sz w:val="30"/>
+          <w:szCs w:val="30"/>
+          <w:lang w:eastAsia="en-IN"/>
+        </w:rPr>
+        <w:t>hashmap</w:t>
+      </w:r>
+      <w:proofErr w:type="spellEnd"/>
+      <w:r>
+        <w:rPr>
+          <w:rFonts w:ascii="Georgia" w:eastAsia="Times New Roman" w:hAnsi="Georgia" w:cs="Times New Roman"/>
+          <w:color w:val="292929"/>
+          <w:spacing w:val="-1"/>
+          <w:sz w:val="30"/>
+          <w:szCs w:val="30"/>
+          <w:lang w:eastAsia="en-IN"/>
+        </w:rPr>
+        <w:t xml:space="preserve"> capacity required or not by using the formula m/n.</w:t>
+      </w:r>
+    </w:p>
+    <w:p>
+      <w:pPr>
+        <w:shd w:val="clear" w:color="auto" w:fill="FFFFFF"/>
+        <w:spacing w:before="480" w:after="0" w:line="480" w:lineRule="atLeast"/>
+        <w:rPr>
+          <w:rFonts w:ascii="Georgia" w:eastAsia="Times New Roman" w:hAnsi="Georgia" w:cs="Times New Roman"/>
+          <w:color w:val="292929"/>
+          <w:spacing w:val="-1"/>
+          <w:sz w:val="30"/>
+          <w:szCs w:val="30"/>
+          <w:lang w:eastAsia="en-IN"/>
+        </w:rPr>
+      </w:pPr>
+      <w:r>
+        <w:rPr>
+          <w:rFonts w:ascii="Georgia" w:eastAsia="Times New Roman" w:hAnsi="Georgia" w:cs="Times New Roman"/>
+          <w:color w:val="292929"/>
+          <w:spacing w:val="-1"/>
+          <w:sz w:val="30"/>
+          <w:szCs w:val="30"/>
+          <w:lang w:eastAsia="en-IN"/>
+        </w:rPr>
+        <w:t>Now we comfortable with core concepts lets understand internal working.</w:t>
+      </w:r>
+    </w:p>
+    <w:p>
+      <w:pPr>
+        <w:shd w:val="clear" w:color="auto" w:fill="FFFFFF"/>
+        <w:spacing w:before="480" w:after="0" w:line="480" w:lineRule="atLeast"/>
+        <w:rPr>
+          <w:rFonts w:ascii="Georgia" w:eastAsia="Times New Roman" w:hAnsi="Georgia" w:cs="Times New Roman"/>
+          <w:color w:val="292929"/>
+          <w:spacing w:val="-1"/>
+          <w:sz w:val="30"/>
+          <w:szCs w:val="30"/>
+          <w:lang w:eastAsia="en-IN"/>
+        </w:rPr>
+      </w:pPr>
+      <w:r>
+        <w:rPr>
+          <w:rFonts w:ascii="Georgia" w:eastAsia="Times New Roman" w:hAnsi="Georgia" w:cs="Times New Roman"/>
+          <w:b/>
+          <w:bCs/>
+          <w:color w:val="292929"/>
+          <w:spacing w:val="-1"/>
+          <w:sz w:val="30"/>
+          <w:szCs w:val="30"/>
+          <w:lang w:eastAsia="en-IN"/>
+        </w:rPr>
+        <w:t>Before Java8:</w:t>
+      </w:r>
+    </w:p>
+    <w:p>
+      <w:pPr>
+        <w:numPr>
+          <w:ilvl w:val="0"/>
+          <w:numId w:val="4"/>
+        </w:numPr>
+        <w:shd w:val="clear" w:color="auto" w:fill="FFFFFF"/>
+        <w:spacing w:before="514" w:after="0" w:line="420" w:lineRule="atLeast"/>
+        <w:ind w:left="1170"/>
+        <w:rPr>
+          <w:rFonts w:ascii="Georgia" w:eastAsia="Times New Roman" w:hAnsi="Georgia" w:cs="Segoe UI"/>
+          <w:color w:val="292929"/>
+          <w:spacing w:val="-1"/>
+          <w:sz w:val="30"/>
+          <w:szCs w:val="30"/>
+          <w:lang w:eastAsia="en-IN"/>
+        </w:rPr>
+      </w:pPr>
+      <w:r>
+        <w:rPr>
+          <w:rFonts w:ascii="Georgia" w:eastAsia="Times New Roman" w:hAnsi="Georgia" w:cs="Segoe UI"/>
+          <w:color w:val="292929"/>
+          <w:spacing w:val="-1"/>
+          <w:sz w:val="30"/>
+          <w:szCs w:val="30"/>
+          <w:lang w:eastAsia="en-IN"/>
+        </w:rPr>
+        <w:t>Internally HashMap uses a </w:t>
+      </w:r>
+      <w:proofErr w:type="spellStart"/>
+      <w:r>
+        <w:rPr>
+          <w:rFonts w:ascii="Georgia" w:eastAsia="Times New Roman" w:hAnsi="Georgia" w:cs="Segoe UI"/>
+          <w:b/>
+          <w:bCs/>
+          <w:color w:val="292929"/>
+          <w:spacing w:val="-1"/>
+          <w:sz w:val="30"/>
+          <w:szCs w:val="30"/>
+          <w:lang w:eastAsia="en-IN"/>
+        </w:rPr>
+        <w:t>hashCode</w:t>
+      </w:r>
+      <w:proofErr w:type="spellEnd"/>
+      <w:r>
+        <w:rPr>
+          <w:rFonts w:ascii="Georgia" w:eastAsia="Times New Roman" w:hAnsi="Georgia" w:cs="Segoe UI"/>
+          <w:b/>
+          <w:bCs/>
+          <w:color w:val="292929"/>
+          <w:spacing w:val="-1"/>
+          <w:sz w:val="30"/>
+          <w:szCs w:val="30"/>
+          <w:lang w:eastAsia="en-IN"/>
+        </w:rPr>
+        <w:t> </w:t>
+      </w:r>
+      <w:r>
+        <w:rPr>
+          <w:rFonts w:ascii="Georgia" w:eastAsia="Times New Roman" w:hAnsi="Georgia" w:cs="Segoe UI"/>
+          <w:color w:val="292929"/>
+          <w:spacing w:val="-1"/>
+          <w:sz w:val="30"/>
+          <w:szCs w:val="30"/>
+          <w:lang w:eastAsia="en-IN"/>
+        </w:rPr>
+        <w:t xml:space="preserve">of the key Object and this </w:t>
+      </w:r>
+      <w:proofErr w:type="spellStart"/>
+      <w:r>
+        <w:rPr>
+          <w:rFonts w:ascii="Georgia" w:eastAsia="Times New Roman" w:hAnsi="Georgia" w:cs="Segoe UI"/>
+          <w:color w:val="292929"/>
+          <w:spacing w:val="-1"/>
+          <w:sz w:val="30"/>
+          <w:szCs w:val="30"/>
+          <w:lang w:eastAsia="en-IN"/>
+        </w:rPr>
+        <w:t>hashCode</w:t>
+      </w:r>
+      <w:proofErr w:type="spellEnd"/>
+      <w:r>
+        <w:rPr>
+          <w:rFonts w:ascii="Georgia" w:eastAsia="Times New Roman" w:hAnsi="Georgia" w:cs="Segoe UI"/>
+          <w:color w:val="292929"/>
+          <w:spacing w:val="-1"/>
+          <w:sz w:val="30"/>
+          <w:szCs w:val="30"/>
+          <w:lang w:eastAsia="en-IN"/>
+        </w:rPr>
+        <w:t xml:space="preserve"> is further used by the </w:t>
+      </w:r>
+      <w:r>
+        <w:rPr>
+          <w:rFonts w:ascii="Georgia" w:eastAsia="Times New Roman" w:hAnsi="Georgia" w:cs="Segoe UI"/>
+          <w:b/>
+          <w:bCs/>
+          <w:color w:val="292929"/>
+          <w:spacing w:val="-1"/>
+          <w:sz w:val="30"/>
+          <w:szCs w:val="30"/>
+          <w:lang w:eastAsia="en-IN"/>
+        </w:rPr>
+        <w:t>hash function</w:t>
+      </w:r>
+      <w:r>
+        <w:rPr>
+          <w:rFonts w:ascii="Georgia" w:eastAsia="Times New Roman" w:hAnsi="Georgia" w:cs="Segoe UI"/>
+          <w:color w:val="292929"/>
+          <w:spacing w:val="-1"/>
+          <w:sz w:val="30"/>
+          <w:szCs w:val="30"/>
+          <w:lang w:eastAsia="en-IN"/>
+        </w:rPr>
+        <w:t> to find the index of the bucket where the new entry can be added.</w:t>
+      </w:r>
+    </w:p>
+    <w:p>
+      <w:pPr>
+        <w:numPr>
+          <w:ilvl w:val="0"/>
+          <w:numId w:val="4"/>
+        </w:numPr>
+        <w:shd w:val="clear" w:color="auto" w:fill="FFFFFF"/>
+        <w:spacing w:before="274" w:after="0" w:line="420" w:lineRule="atLeast"/>
+        <w:ind w:left="1170"/>
+        <w:rPr>
+          <w:rFonts w:ascii="Georgia" w:eastAsia="Times New Roman" w:hAnsi="Georgia" w:cs="Segoe UI"/>
+          <w:color w:val="292929"/>
+          <w:spacing w:val="-1"/>
+          <w:sz w:val="30"/>
+          <w:szCs w:val="30"/>
+          <w:lang w:eastAsia="en-IN"/>
+        </w:rPr>
+      </w:pPr>
+      <w:r>
+        <w:rPr>
+          <w:rFonts w:ascii="Georgia" w:eastAsia="Times New Roman" w:hAnsi="Georgia" w:cs="Segoe UI"/>
+          <w:color w:val="292929"/>
+          <w:spacing w:val="-1"/>
+          <w:sz w:val="30"/>
+          <w:szCs w:val="30"/>
+          <w:lang w:eastAsia="en-IN"/>
+        </w:rPr>
+        <w:t>HashMap uses multiple buckets and each bucket points to a </w:t>
+      </w:r>
+      <w:r>
+        <w:rPr>
+          <w:rFonts w:ascii="inherit" w:eastAsia="Times New Roman" w:hAnsi="inherit" w:cs="Courier New"/>
+          <w:b/>
+          <w:bCs/>
+          <w:color w:val="292929"/>
+          <w:spacing w:val="-1"/>
+          <w:sz w:val="23"/>
+          <w:szCs w:val="23"/>
+          <w:shd w:val="clear" w:color="auto" w:fill="F2F2F2"/>
+          <w:lang w:eastAsia="en-IN"/>
+        </w:rPr>
+        <w:t>Singly Linked List</w:t>
+      </w:r>
+      <w:r>
+        <w:rPr>
+          <w:rFonts w:ascii="Georgia" w:eastAsia="Times New Roman" w:hAnsi="Georgia" w:cs="Segoe UI"/>
+          <w:color w:val="292929"/>
+          <w:spacing w:val="-1"/>
+          <w:sz w:val="30"/>
+          <w:szCs w:val="30"/>
+          <w:lang w:eastAsia="en-IN"/>
+        </w:rPr>
+        <w:t> where the entries (nodes) are stored.</w:t>
+      </w:r>
+    </w:p>
+    <w:p>
+      <w:pPr>
+        <w:numPr>
+          <w:ilvl w:val="0"/>
+          <w:numId w:val="4"/>
+        </w:numPr>
+        <w:shd w:val="clear" w:color="auto" w:fill="FFFFFF"/>
+        <w:spacing w:before="274" w:after="0" w:line="420" w:lineRule="atLeast"/>
+        <w:ind w:left="1170"/>
+        <w:rPr>
+          <w:rFonts w:ascii="Georgia" w:eastAsia="Times New Roman" w:hAnsi="Georgia" w:cs="Segoe UI"/>
+          <w:color w:val="292929"/>
+          <w:spacing w:val="-1"/>
+          <w:sz w:val="30"/>
+          <w:szCs w:val="30"/>
+          <w:lang w:eastAsia="en-IN"/>
+        </w:rPr>
+      </w:pPr>
+      <w:r>
+        <w:rPr>
+          <w:rFonts w:ascii="Georgia" w:eastAsia="Times New Roman" w:hAnsi="Georgia" w:cs="Segoe UI"/>
+          <w:color w:val="292929"/>
+          <w:spacing w:val="-1"/>
+          <w:sz w:val="30"/>
+          <w:szCs w:val="30"/>
+          <w:lang w:eastAsia="en-IN"/>
+        </w:rPr>
+        <w:t xml:space="preserve">Once the bucket is identified by the hash function using </w:t>
+      </w:r>
+      <w:proofErr w:type="spellStart"/>
+      <w:r>
+        <w:rPr>
+          <w:rFonts w:ascii="Georgia" w:eastAsia="Times New Roman" w:hAnsi="Georgia" w:cs="Segoe UI"/>
+          <w:color w:val="292929"/>
+          <w:spacing w:val="-1"/>
+          <w:sz w:val="30"/>
+          <w:szCs w:val="30"/>
+          <w:lang w:eastAsia="en-IN"/>
+        </w:rPr>
+        <w:t>hashcode</w:t>
+      </w:r>
+      <w:proofErr w:type="spellEnd"/>
+      <w:r>
+        <w:rPr>
+          <w:rFonts w:ascii="Georgia" w:eastAsia="Times New Roman" w:hAnsi="Georgia" w:cs="Segoe UI"/>
+          <w:color w:val="292929"/>
+          <w:spacing w:val="-1"/>
+          <w:sz w:val="30"/>
+          <w:szCs w:val="30"/>
+          <w:lang w:eastAsia="en-IN"/>
+        </w:rPr>
+        <w:t xml:space="preserve">, then </w:t>
+      </w:r>
+      <w:proofErr w:type="spellStart"/>
+      <w:r>
+        <w:rPr>
+          <w:rFonts w:ascii="Georgia" w:eastAsia="Times New Roman" w:hAnsi="Georgia" w:cs="Segoe UI"/>
+          <w:color w:val="292929"/>
+          <w:spacing w:val="-1"/>
+          <w:sz w:val="30"/>
+          <w:szCs w:val="30"/>
+          <w:lang w:eastAsia="en-IN"/>
+        </w:rPr>
+        <w:t>hashCode</w:t>
+      </w:r>
+      <w:proofErr w:type="spellEnd"/>
+      <w:r>
+        <w:rPr>
+          <w:rFonts w:ascii="Georgia" w:eastAsia="Times New Roman" w:hAnsi="Georgia" w:cs="Segoe UI"/>
+          <w:color w:val="292929"/>
+          <w:spacing w:val="-1"/>
+          <w:sz w:val="30"/>
+          <w:szCs w:val="30"/>
+          <w:lang w:eastAsia="en-IN"/>
+        </w:rPr>
+        <w:t xml:space="preserve"> is used to check if there is already a key with the same </w:t>
+      </w:r>
+      <w:proofErr w:type="spellStart"/>
+      <w:r>
+        <w:rPr>
+          <w:rFonts w:ascii="Georgia" w:eastAsia="Times New Roman" w:hAnsi="Georgia" w:cs="Segoe UI"/>
+          <w:color w:val="292929"/>
+          <w:spacing w:val="-1"/>
+          <w:sz w:val="30"/>
+          <w:szCs w:val="30"/>
+          <w:lang w:eastAsia="en-IN"/>
+        </w:rPr>
+        <w:t>hashCode</w:t>
+      </w:r>
+      <w:proofErr w:type="spellEnd"/>
+      <w:r>
+        <w:rPr>
+          <w:rFonts w:ascii="Georgia" w:eastAsia="Times New Roman" w:hAnsi="Georgia" w:cs="Segoe UI"/>
+          <w:color w:val="292929"/>
+          <w:spacing w:val="-1"/>
+          <w:sz w:val="30"/>
+          <w:szCs w:val="30"/>
+          <w:lang w:eastAsia="en-IN"/>
+        </w:rPr>
+        <w:t xml:space="preserve"> or not in the bucket(singly linked list).</w:t>
+      </w:r>
+    </w:p>
+    <w:p>
+      <w:pPr>
+        <w:numPr>
+          <w:ilvl w:val="0"/>
+          <w:numId w:val="4"/>
+        </w:numPr>
+        <w:shd w:val="clear" w:color="auto" w:fill="FFFFFF"/>
+        <w:spacing w:before="274" w:after="0" w:line="420" w:lineRule="atLeast"/>
+        <w:ind w:left="1170"/>
+        <w:rPr>
+          <w:rFonts w:ascii="Georgia" w:eastAsia="Times New Roman" w:hAnsi="Georgia" w:cs="Segoe UI"/>
+          <w:color w:val="292929"/>
+          <w:spacing w:val="-1"/>
+          <w:sz w:val="30"/>
+          <w:szCs w:val="30"/>
+          <w:lang w:eastAsia="en-IN"/>
+        </w:rPr>
+      </w:pPr>
+      <w:r>
+        <w:rPr>
+          <w:rFonts w:ascii="Georgia" w:eastAsia="Times New Roman" w:hAnsi="Georgia" w:cs="Segoe UI"/>
+          <w:color w:val="292929"/>
+          <w:spacing w:val="-1"/>
+          <w:sz w:val="30"/>
+          <w:szCs w:val="30"/>
+          <w:lang w:eastAsia="en-IN"/>
+        </w:rPr>
+        <w:t>If there already exists a key with the </w:t>
+      </w:r>
+      <w:r>
+        <w:rPr>
+          <w:rFonts w:ascii="Georgia" w:eastAsia="Times New Roman" w:hAnsi="Georgia" w:cs="Segoe UI"/>
+          <w:b/>
+          <w:bCs/>
+          <w:color w:val="292929"/>
+          <w:spacing w:val="-1"/>
+          <w:sz w:val="30"/>
+          <w:szCs w:val="30"/>
+          <w:lang w:eastAsia="en-IN"/>
+        </w:rPr>
+        <w:t>same</w:t>
+      </w:r>
+      <w:r>
+        <w:rPr>
+          <w:rFonts w:ascii="Georgia" w:eastAsia="Times New Roman" w:hAnsi="Georgia" w:cs="Segoe UI"/>
+          <w:color w:val="292929"/>
+          <w:spacing w:val="-1"/>
+          <w:sz w:val="30"/>
+          <w:szCs w:val="30"/>
+          <w:lang w:eastAsia="en-IN"/>
+        </w:rPr>
+        <w:t> </w:t>
+      </w:r>
+      <w:proofErr w:type="spellStart"/>
+      <w:r>
+        <w:rPr>
+          <w:rFonts w:ascii="Georgia" w:eastAsia="Times New Roman" w:hAnsi="Georgia" w:cs="Segoe UI"/>
+          <w:b/>
+          <w:bCs/>
+          <w:color w:val="292929"/>
+          <w:spacing w:val="-1"/>
+          <w:sz w:val="30"/>
+          <w:szCs w:val="30"/>
+          <w:lang w:eastAsia="en-IN"/>
+        </w:rPr>
+        <w:t>hashCode</w:t>
+      </w:r>
+      <w:proofErr w:type="spellEnd"/>
+      <w:r>
+        <w:rPr>
+          <w:rFonts w:ascii="Georgia" w:eastAsia="Times New Roman" w:hAnsi="Georgia" w:cs="Segoe UI"/>
+          <w:color w:val="292929"/>
+          <w:spacing w:val="-1"/>
+          <w:sz w:val="30"/>
+          <w:szCs w:val="30"/>
+          <w:lang w:eastAsia="en-IN"/>
+        </w:rPr>
+        <w:t>, then the </w:t>
+      </w:r>
+      <w:r>
+        <w:rPr>
+          <w:rFonts w:ascii="inherit" w:eastAsia="Times New Roman" w:hAnsi="inherit" w:cs="Courier New"/>
+          <w:b/>
+          <w:bCs/>
+          <w:color w:val="292929"/>
+          <w:spacing w:val="-1"/>
+          <w:sz w:val="23"/>
+          <w:szCs w:val="23"/>
+          <w:shd w:val="clear" w:color="auto" w:fill="F2F2F2"/>
+          <w:lang w:eastAsia="en-IN"/>
+        </w:rPr>
+        <w:t>equals()</w:t>
+      </w:r>
+      <w:r>
+        <w:rPr>
+          <w:rFonts w:ascii="Georgia" w:eastAsia="Times New Roman" w:hAnsi="Georgia" w:cs="Segoe UI"/>
+          <w:color w:val="292929"/>
+          <w:spacing w:val="-1"/>
+          <w:sz w:val="30"/>
+          <w:szCs w:val="30"/>
+          <w:lang w:eastAsia="en-IN"/>
+        </w:rPr>
+        <w:t> method is used on the </w:t>
+      </w:r>
+      <w:r>
+        <w:rPr>
+          <w:rFonts w:ascii="inherit" w:eastAsia="Times New Roman" w:hAnsi="inherit" w:cs="Courier New"/>
+          <w:b/>
+          <w:bCs/>
+          <w:color w:val="292929"/>
+          <w:spacing w:val="-1"/>
+          <w:sz w:val="23"/>
+          <w:szCs w:val="23"/>
+          <w:shd w:val="clear" w:color="auto" w:fill="F2F2F2"/>
+          <w:lang w:eastAsia="en-IN"/>
+        </w:rPr>
+        <w:t>keys</w:t>
+      </w:r>
+      <w:r>
+        <w:rPr>
+          <w:rFonts w:ascii="Georgia" w:eastAsia="Times New Roman" w:hAnsi="Georgia" w:cs="Segoe UI"/>
+          <w:color w:val="292929"/>
+          <w:spacing w:val="-1"/>
+          <w:sz w:val="30"/>
+          <w:szCs w:val="30"/>
+          <w:lang w:eastAsia="en-IN"/>
+        </w:rPr>
+        <w:t>. If the equals method returns </w:t>
+      </w:r>
+      <w:r>
+        <w:rPr>
+          <w:rFonts w:ascii="Georgia" w:eastAsia="Times New Roman" w:hAnsi="Georgia" w:cs="Segoe UI"/>
+          <w:b/>
+          <w:bCs/>
+          <w:color w:val="292929"/>
+          <w:spacing w:val="-1"/>
+          <w:sz w:val="30"/>
+          <w:szCs w:val="30"/>
+          <w:lang w:eastAsia="en-IN"/>
+        </w:rPr>
+        <w:t>true</w:t>
+      </w:r>
+      <w:r>
+        <w:rPr>
+          <w:rFonts w:ascii="Georgia" w:eastAsia="Times New Roman" w:hAnsi="Georgia" w:cs="Segoe UI"/>
+          <w:color w:val="292929"/>
+          <w:spacing w:val="-1"/>
+          <w:sz w:val="30"/>
+          <w:szCs w:val="30"/>
+          <w:lang w:eastAsia="en-IN"/>
+        </w:rPr>
+        <w:t>, that means there is already a node with the same key and hence the value against that key is </w:t>
+      </w:r>
+      <w:r>
+        <w:rPr>
+          <w:rFonts w:ascii="Georgia" w:eastAsia="Times New Roman" w:hAnsi="Georgia" w:cs="Segoe UI"/>
+          <w:b/>
+          <w:bCs/>
+          <w:color w:val="292929"/>
+          <w:spacing w:val="-1"/>
+          <w:sz w:val="30"/>
+          <w:szCs w:val="30"/>
+          <w:lang w:eastAsia="en-IN"/>
+        </w:rPr>
+        <w:t>overwritten </w:t>
+      </w:r>
+      <w:r>
+        <w:rPr>
+          <w:rFonts w:ascii="Georgia" w:eastAsia="Times New Roman" w:hAnsi="Georgia" w:cs="Segoe UI"/>
+          <w:color w:val="292929"/>
+          <w:spacing w:val="-1"/>
+          <w:sz w:val="30"/>
+          <w:szCs w:val="30"/>
+          <w:lang w:eastAsia="en-IN"/>
+        </w:rPr>
+        <w:t>in the entry(node), otherwise, a new node is created and added to this Singly Linked List of that bucket.</w:t>
+      </w:r>
+    </w:p>
+    <w:p>
+      <w:pPr>
+        <w:numPr>
+          <w:ilvl w:val="0"/>
+          <w:numId w:val="4"/>
+        </w:numPr>
+        <w:shd w:val="clear" w:color="auto" w:fill="FFFFFF"/>
+        <w:spacing w:before="274" w:after="0" w:line="420" w:lineRule="atLeast"/>
+        <w:ind w:left="1170"/>
+        <w:rPr>
+          <w:rFonts w:ascii="Georgia" w:eastAsia="Times New Roman" w:hAnsi="Georgia" w:cs="Segoe UI"/>
+          <w:color w:val="292929"/>
+          <w:spacing w:val="-1"/>
+          <w:sz w:val="30"/>
+          <w:szCs w:val="30"/>
+          <w:lang w:eastAsia="en-IN"/>
+        </w:rPr>
+      </w:pPr>
+      <w:r>
+        <w:rPr>
+          <w:rFonts w:ascii="Georgia" w:eastAsia="Times New Roman" w:hAnsi="Georgia" w:cs="Segoe UI"/>
+          <w:color w:val="292929"/>
+          <w:spacing w:val="-1"/>
+          <w:sz w:val="30"/>
+          <w:szCs w:val="30"/>
+          <w:lang w:eastAsia="en-IN"/>
+        </w:rPr>
+        <w:t xml:space="preserve">If there is no key with the same </w:t>
+      </w:r>
+      <w:proofErr w:type="spellStart"/>
+      <w:r>
+        <w:rPr>
+          <w:rFonts w:ascii="Georgia" w:eastAsia="Times New Roman" w:hAnsi="Georgia" w:cs="Segoe UI"/>
+          <w:color w:val="292929"/>
+          <w:spacing w:val="-1"/>
+          <w:sz w:val="30"/>
+          <w:szCs w:val="30"/>
+          <w:lang w:eastAsia="en-IN"/>
+        </w:rPr>
+        <w:t>hashCode</w:t>
+      </w:r>
+      <w:proofErr w:type="spellEnd"/>
+      <w:r>
+        <w:rPr>
+          <w:rFonts w:ascii="Georgia" w:eastAsia="Times New Roman" w:hAnsi="Georgia" w:cs="Segoe UI"/>
+          <w:color w:val="292929"/>
+          <w:spacing w:val="-1"/>
+          <w:sz w:val="30"/>
+          <w:szCs w:val="30"/>
+          <w:lang w:eastAsia="en-IN"/>
+        </w:rPr>
+        <w:t xml:space="preserve"> in the bucket found by the hash function then the new Node is added into the bucket found.</w:t>
+      </w:r>
+    </w:p>
+    <w:p>
+      <w:pPr>
+        <w:spacing w:after="0" w:line="240" w:lineRule="auto"/>
+        <w:rPr>
+          <w:rFonts w:ascii="Times New Roman" w:eastAsia="Times New Roman" w:hAnsi="Times New Roman" w:cs="Times New Roman"/>
+          <w:sz w:val="24"/>
+          <w:szCs w:val="24"/>
+          <w:lang w:eastAsia="en-IN"/>
+        </w:rPr>
+      </w:pPr>
+      <w:r>
+        <w:rPr>
+          <w:rFonts w:ascii="Times New Roman" w:eastAsia="Times New Roman" w:hAnsi="Times New Roman" w:cs="Times New Roman"/>
+          <w:noProof/>
+          <w:sz w:val="24"/>
+          <w:szCs w:val="24"/>
+          <w:lang w:eastAsia="en-IN"/>
+        </w:rPr>
+        <w:lastRenderedPageBreak/>
+        <w:drawing>
+          <wp:inline distT="0" distB="0" distL="0" distR="0" wp14:anchorId="353D4B48" wp14:editId="2786A1C5">
+            <wp:extent cx="5731510" cy="3264535"/>
+            <wp:effectExtent l="0" t="0" r="2540" b="0"/>
+            <wp:docPr id="2" name="Picture 2" descr="Diagram, timeline&#10;&#10;Description automatically generated"/>
+            <wp:cNvGraphicFramePr>
+              <a:graphicFrameLocks xmlns:a="http://schemas.openxmlformats.org/drawingml/2006/main" noChangeAspect="1"/>
+            </wp:cNvGraphicFramePr>
+            <a:graphic xmlns:a="http://schemas.openxmlformats.org/drawingml/2006/main">
+              <a:graphicData uri="http://schemas.openxmlformats.org/drawingml/2006/picture">
+                <pic:pic xmlns:pic="http://schemas.openxmlformats.org/drawingml/2006/picture">
+                  <pic:nvPicPr>
+                    <pic:cNvPr id="2" name="Picture 2" descr="Diagram, timeline&#10;&#10;Description automatically generated"/>
+                    <pic:cNvPicPr>
+                      <a:picLocks noChangeAspect="1" noChangeArrowheads="1"/>
+                    </pic:cNvPicPr>
+                  </pic:nvPicPr>
+                  <pic:blipFill>
+                    <a:blip r:embed="rId10">
+                      <a:extLst>
+                        <a:ext uri="{28A0092B-C50C-407E-A947-70E740481C1C}">
+                          <a14:useLocalDpi xmlns:a14="http://schemas.microsoft.com/office/drawing/2010/main" val="0"/>
+                        </a:ext>
+                      </a:extLst>
+                    </a:blip>
+                    <a:srcRect/>
+                    <a:stretch>
+                      <a:fillRect/>
+                    </a:stretch>
+                  </pic:blipFill>
+                  <pic:spPr bwMode="auto">
+                    <a:xfrm>
+                      <a:off x="0" y="0"/>
+                      <a:ext cx="5731510" cy="3264535"/>
+                    </a:xfrm>
+                    <a:prstGeom prst="rect">
+                      <a:avLst/>
+                    </a:prstGeom>
+                    <a:noFill/>
+                    <a:ln>
+                      <a:noFill/>
+                    </a:ln>
+                  </pic:spPr>
+                </pic:pic>
+              </a:graphicData>
+            </a:graphic>
+          </wp:inline>
+        </w:drawing>
+      </w:r>
+    </w:p>
+    <w:p>
+      <w:pPr>
+        <w:shd w:val="clear" w:color="auto" w:fill="FFFFFF"/>
+        <w:spacing w:before="754" w:after="0" w:line="420" w:lineRule="atLeast"/>
+        <w:outlineLvl w:val="0"/>
+        <w:rPr>
+          <w:rFonts w:ascii="Helvetica" w:eastAsia="Times New Roman" w:hAnsi="Helvetica" w:cs="Helvetica"/>
+          <w:b/>
+          <w:bCs/>
+          <w:color w:val="292929"/>
+          <w:kern w:val="36"/>
+          <w:sz w:val="33"/>
+          <w:szCs w:val="33"/>
+          <w:lang w:eastAsia="en-IN"/>
+        </w:rPr>
+      </w:pPr>
+      <w:r>
+        <w:rPr>
+          <w:rFonts w:ascii="Helvetica" w:eastAsia="Times New Roman" w:hAnsi="Helvetica" w:cs="Helvetica"/>
+          <w:b/>
+          <w:bCs/>
+          <w:color w:val="292929"/>
+          <w:kern w:val="36"/>
+          <w:sz w:val="33"/>
+          <w:szCs w:val="33"/>
+          <w:lang w:eastAsia="en-IN"/>
+        </w:rPr>
+        <w:t>After Java8:</w:t>
+      </w:r>
+    </w:p>
+    <w:p>
+      <w:pPr>
+        <w:shd w:val="clear" w:color="auto" w:fill="FFFFFF"/>
+        <w:spacing w:before="480" w:after="0" w:line="480" w:lineRule="atLeast"/>
+        <w:rPr>
+          <w:rFonts w:ascii="Georgia" w:eastAsia="Times New Roman" w:hAnsi="Georgia" w:cs="Segoe UI"/>
+          <w:i/>
+          <w:iCs/>
+          <w:color w:val="292929"/>
+          <w:spacing w:val="-1"/>
+          <w:sz w:val="32"/>
+          <w:szCs w:val="32"/>
+          <w:lang w:eastAsia="en-IN"/>
+        </w:rPr>
+      </w:pPr>
+      <w:r>
+        <w:rPr>
+          <w:rFonts w:ascii="Georgia" w:eastAsia="Times New Roman" w:hAnsi="Georgia" w:cs="Segoe UI"/>
+          <w:color w:val="292929"/>
+          <w:spacing w:val="-1"/>
+          <w:sz w:val="32"/>
+          <w:szCs w:val="32"/>
+          <w:lang w:eastAsia="en-IN"/>
+        </w:rPr>
+        <w:t xml:space="preserve">Before java 8, singly-linked lists were used for storing the nodes. But this implementation has changed to self-balancing BST after a </w:t>
+      </w:r>
+      <w:proofErr w:type="spellStart"/>
+      <w:r>
+        <w:rPr>
+          <w:rFonts w:ascii="Georgia" w:eastAsia="Times New Roman" w:hAnsi="Georgia" w:cs="Segoe UI"/>
+          <w:color w:val="292929"/>
+          <w:spacing w:val="-1"/>
+          <w:sz w:val="32"/>
+          <w:szCs w:val="32"/>
+          <w:lang w:eastAsia="en-IN"/>
+        </w:rPr>
+        <w:t>thresold</w:t>
+      </w:r>
+      <w:proofErr w:type="spellEnd"/>
+      <w:r>
+        <w:rPr>
+          <w:rFonts w:ascii="Georgia" w:eastAsia="Times New Roman" w:hAnsi="Georgia" w:cs="Segoe UI"/>
+          <w:color w:val="292929"/>
+          <w:spacing w:val="-1"/>
+          <w:sz w:val="32"/>
+          <w:szCs w:val="32"/>
+          <w:lang w:eastAsia="en-IN"/>
+        </w:rPr>
+        <w:t xml:space="preserve"> is crossed (</w:t>
+      </w:r>
+      <w:r>
+        <w:rPr>
+          <w:rFonts w:ascii="inherit" w:eastAsia="Times New Roman" w:hAnsi="inherit" w:cs="Courier New"/>
+          <w:b/>
+          <w:bCs/>
+          <w:color w:val="292929"/>
+          <w:spacing w:val="-1"/>
+          <w:sz w:val="24"/>
+          <w:szCs w:val="24"/>
+          <w:shd w:val="clear" w:color="auto" w:fill="F2F2F2"/>
+          <w:lang w:eastAsia="en-IN"/>
+        </w:rPr>
+        <w:t>static final int TREEIFY_THRESHOLD = 8;</w:t>
+      </w:r>
+      <w:r>
+        <w:rPr>
+          <w:rFonts w:ascii="Georgia" w:eastAsia="Times New Roman" w:hAnsi="Georgia" w:cs="Segoe UI"/>
+          <w:color w:val="292929"/>
+          <w:spacing w:val="-1"/>
+          <w:sz w:val="32"/>
+          <w:szCs w:val="32"/>
+          <w:lang w:eastAsia="en-IN"/>
+        </w:rPr>
+        <w:t>). The motive behind this change is that HashMap buckets normally use linked lists, but for the linked lists the worst-case time is O(n) for lookup. Also note that Ordinary binary search trees have pathological cases where they become O(n) [basically BST becomes skewed], but red-black/AVL trees are specifically designed to prevent these cases. In a HashMap with linked lists, if we have a really an awful hash function, we could end up with all the items hashing to the same bucket and get O(n) lookup, But it seems like with this red-black/AVL tree scheme, even if all the items hashed into the same bucket, we would get O(</w:t>
+      </w:r>
+      <w:proofErr w:type="spellStart"/>
+      <w:r>
+        <w:rPr>
+          <w:rFonts w:ascii="Georgia" w:eastAsia="Times New Roman" w:hAnsi="Georgia" w:cs="Segoe UI"/>
+          <w:color w:val="292929"/>
+          <w:spacing w:val="-1"/>
+          <w:sz w:val="32"/>
+          <w:szCs w:val="32"/>
+          <w:lang w:eastAsia="en-IN"/>
+        </w:rPr>
+        <w:t>log</w:t>
+      </w:r>
+      <w:r>
+        <w:rPr>
+          <w:rFonts w:ascii="Times New Roman" w:eastAsia="Times New Roman" w:hAnsi="Times New Roman" w:cs="Times New Roman"/>
+          <w:color w:val="292929"/>
+          <w:spacing w:val="-1"/>
+          <w:sz w:val="32"/>
+          <w:szCs w:val="32"/>
+          <w:lang w:eastAsia="en-IN"/>
+        </w:rPr>
+        <w:t>⁡</w:t>
+      </w:r>
+      <w:r>
+        <w:rPr>
+          <w:rFonts w:ascii="Georgia" w:eastAsia="Times New Roman" w:hAnsi="Georgia" w:cs="Segoe UI"/>
+          <w:color w:val="292929"/>
+          <w:spacing w:val="-1"/>
+          <w:sz w:val="32"/>
+          <w:szCs w:val="32"/>
+          <w:lang w:eastAsia="en-IN"/>
+        </w:rPr>
+        <w:t>n</w:t>
+      </w:r>
+      <w:proofErr w:type="spellEnd"/>
+      <w:r>
+        <w:rPr>
+          <w:rFonts w:ascii="Georgia" w:eastAsia="Times New Roman" w:hAnsi="Georgia" w:cs="Segoe UI"/>
+          <w:color w:val="292929"/>
+          <w:spacing w:val="-1"/>
+          <w:sz w:val="32"/>
+          <w:szCs w:val="32"/>
+          <w:lang w:eastAsia="en-IN"/>
+        </w:rPr>
+        <w:t>) lookup in worst of worst scenario.</w:t>
+      </w:r>
+    </w:p>
+    <w:p>
+      <w:pPr>
+        <w:spacing w:after="0" w:line="240" w:lineRule="auto"/>
+        <w:rPr>
+          <w:rFonts w:ascii="Times New Roman" w:eastAsia="Times New Roman" w:hAnsi="Times New Roman" w:cs="Times New Roman"/>
+          <w:sz w:val="24"/>
+          <w:szCs w:val="24"/>
+          <w:lang w:eastAsia="en-IN"/>
+        </w:rPr>
+      </w:pPr>
+      <w:r>
+        <w:rPr>
+          <w:rFonts w:ascii="Times New Roman" w:eastAsia="Times New Roman" w:hAnsi="Times New Roman" w:cs="Times New Roman"/>
+          <w:noProof/>
+          <w:sz w:val="24"/>
+          <w:szCs w:val="24"/>
+          <w:lang w:eastAsia="en-IN"/>
+        </w:rPr>
+        <w:lastRenderedPageBreak/>
+        <w:drawing>
+          <wp:inline distT="0" distB="0" distL="0" distR="0" wp14:anchorId="0B7DEAA4" wp14:editId="25A603DA">
+            <wp:extent cx="5731510" cy="3668395"/>
+            <wp:effectExtent l="0" t="0" r="2540" b="8255"/>
+            <wp:docPr id="1" name="Picture 1" descr="Diagram&#10;&#10;Description automatically generated"/>
+            <wp:cNvGraphicFramePr>
+              <a:graphicFrameLocks xmlns:a="http://schemas.openxmlformats.org/drawingml/2006/main" noChangeAspect="1"/>
+            </wp:cNvGraphicFramePr>
+            <a:graphic xmlns:a="http://schemas.openxmlformats.org/drawingml/2006/main">
+              <a:graphicData uri="http://schemas.openxmlformats.org/drawingml/2006/picture">
+                <pic:pic xmlns:pic="http://schemas.openxmlformats.org/drawingml/2006/picture">
+                  <pic:nvPicPr>
+                    <pic:cNvPr id="1" name="Picture 1" descr="Diagram&#10;&#10;Description automatically generated"/>
+                    <pic:cNvPicPr>
+                      <a:picLocks noChangeAspect="1" noChangeArrowheads="1"/>
+                    </pic:cNvPicPr>
+                  </pic:nvPicPr>
+                  <pic:blipFill>
+                    <a:blip r:embed="rId11">
+                      <a:extLst>
+                        <a:ext uri="{28A0092B-C50C-407E-A947-70E740481C1C}">
+                          <a14:useLocalDpi xmlns:a14="http://schemas.microsoft.com/office/drawing/2010/main" val="0"/>
+                        </a:ext>
+                      </a:extLst>
+                    </a:blip>
+                    <a:srcRect/>
+                    <a:stretch>
+                      <a:fillRect/>
+                    </a:stretch>
+                  </pic:blipFill>
+                  <pic:spPr bwMode="auto">
+                    <a:xfrm>
+                      <a:off x="0" y="0"/>
+                      <a:ext cx="5731510" cy="3668395"/>
+                    </a:xfrm>
+                    <a:prstGeom prst="rect">
+                      <a:avLst/>
+                    </a:prstGeom>
+                    <a:noFill/>
+                    <a:ln>
+                      <a:noFill/>
+                    </a:ln>
+                  </pic:spPr>
+                </pic:pic>
+              </a:graphicData>
+            </a:graphic>
+          </wp:inline>
+        </w:drawing>
+      </w:r>
+    </w:p>
+    <w:p>
+      <w:pPr>
+        <w:shd w:val="clear" w:color="auto" w:fill="FFFFFF"/>
+        <w:spacing w:before="754" w:after="0" w:line="420" w:lineRule="atLeast"/>
+        <w:outlineLvl w:val="0"/>
+        <w:rPr>
+          <w:rFonts w:ascii="Helvetica" w:eastAsia="Times New Roman" w:hAnsi="Helvetica" w:cs="Helvetica"/>
+          <w:b/>
+          <w:bCs/>
+          <w:color w:val="292929"/>
+          <w:kern w:val="36"/>
+          <w:sz w:val="33"/>
+          <w:szCs w:val="33"/>
+          <w:lang w:eastAsia="en-IN"/>
+        </w:rPr>
+      </w:pPr>
+      <w:r>
+        <w:rPr>
+          <w:rFonts w:ascii="Helvetica" w:eastAsia="Times New Roman" w:hAnsi="Helvetica" w:cs="Helvetica"/>
+          <w:b/>
+          <w:bCs/>
+          <w:color w:val="292929"/>
+          <w:kern w:val="36"/>
+          <w:sz w:val="33"/>
+          <w:szCs w:val="33"/>
+          <w:lang w:eastAsia="en-IN"/>
+        </w:rPr>
+        <w:t>Conclusion</w:t>
+      </w:r>
+    </w:p>
+    <w:p>
+      <w:pPr>
+        <w:shd w:val="clear" w:color="auto" w:fill="FFFFFF"/>
+        <w:spacing w:before="206" w:after="0" w:line="480" w:lineRule="atLeast"/>
+        <w:rPr>
+          <w:rFonts w:ascii="Georgia" w:eastAsia="Times New Roman" w:hAnsi="Georgia" w:cs="Times New Roman"/>
+          <w:color w:val="292929"/>
+          <w:spacing w:val="-1"/>
+          <w:sz w:val="30"/>
+          <w:szCs w:val="30"/>
+          <w:lang w:eastAsia="en-IN"/>
+        </w:rPr>
+      </w:pPr>
+      <w:r>
+        <w:rPr>
+          <w:rFonts w:ascii="Georgia" w:eastAsia="Times New Roman" w:hAnsi="Georgia" w:cs="Times New Roman"/>
+          <w:color w:val="292929"/>
+          <w:spacing w:val="-1"/>
+          <w:sz w:val="30"/>
+          <w:szCs w:val="30"/>
+          <w:lang w:eastAsia="en-IN"/>
+        </w:rPr>
+        <w:t>Hash is one of the important and frequently used data structure. With this article I had tried to cover all the aspects of it. Hope it makes you more comfortable in using it and clearing interviews.</w:t>
+      </w:r>
+    </w:p>
+    <w:p>
+      <w:pPr>
+        <w:rPr>
+          <w:rFonts w:cstheme="minorHAnsi"/>
+          <w:sz w:val="16"/>
+          <w:szCs w:val="16"/>
+          <w:lang w:val="en-US"/>
+        </w:rPr>
+      </w:pPr>
     </w:p>
     <w:p>
       <w:pPr>
@@ -998,8 +4329,234 @@
 </file>
 
 <file path=word/numbering.xml><?xml version="1.0" encoding="utf-8"?>
-<w:numbering xmlns:wpc="http://schemas.microsoft.com/office/word/2010/wordprocessingCanvas" xmlns:cx="http://schemas.microsoft.com/office/drawing/2014/chartex" xmlns:cx1="http://schemas.microsoft.com/office/drawing/2015/9/8/chartex" xmlns:cx2="http://schemas.microsoft.com/office/drawing/2015/10/21/chartex" xmlns:cx3="http://schemas.microsoft.com/office/drawing/2016/5/9/chartex" xmlns:cx4="http://schemas.microsoft.com/office/drawing/2016/5/10/chartex" xmlns:cx5="http://schemas.microsoft.com/office/drawing/2016/5/11/chartex" xmlns:cx6="http://schemas.microsoft.com/office/drawing/2016/5/12/chartex" xmlns:cx7="http://schemas.microsoft.com/office/drawing/2016/5/13/chartex" xmlns:cx8="http://schemas.microsoft.com/office/drawing/2016/5/14/chartex" xmlns:mc="http://schemas.openxmlformats.org/markup-compatibility/2006" xmlns:aink="http://schemas.microsoft.com/office/drawing/2016/ink" xmlns:am3d="http://schemas.microsoft.com/office/drawing/2017/model3d" xmlns:o="urn:schemas-microsoft-com:office:office" xmlns:r="http://schemas.openxmlformats.org/officeDocument/2006/relationships" xmlns:m="http://schemas.openxmlformats.org/officeDocument/2006/math" xmlns:v="urn:schemas-microsoft-com:vml" xmlns:wp14="http://schemas.microsoft.com/office/word/2010/wordprocessingDrawing" xmlns:wp="http://schemas.openxmlformats.org/drawingml/2006/wordprocessingDrawing" xmlns:w10="urn:schemas-microsoft-com:office:word" xmlns:w="http://schemas.openxmlformats.org/wordprocessingml/2006/main" xmlns:w14="http://schemas.microsoft.com/office/word/2010/wordml" xmlns:w15="http://schemas.microsoft.com/office/word/2012/wordml" xmlns:w16cex="http://schemas.microsoft.com/office/word/2018/wordml/cex" xmlns:w16cid="http://schemas.microsoft.com/office/word/2016/wordml/cid" xmlns:w16="http://schemas.microsoft.com/office/word/2018/wordml" xmlns:w16sdtdh="http://schemas.microsoft.com/office/word/2020/wordml/sdtdatahash" xmlns:w16se="http://schemas.microsoft.com/office/word/2015/wordml/symex" xmlns:wpg="http://schemas.microsoft.com/office/word/2010/wordprocessingGroup" xmlns:wpi="http://schemas.microsoft.com/office/word/2010/wordprocessingInk" xmlns:wne="http://schemas.microsoft.com/office/word/2006/wordml" xmlns:wps="http://schemas.microsoft.com/office/word/2010/wordprocessingShape" mc:Ignorable="w14 w15 w16se w16cid w16 w16cex w16sdtdh wp14">
+<w:numbering xmlns:wpc="http://schemas.microsoft.com/office/word/2010/wordprocessingCanvas" xmlns:cx="http://schemas.microsoft.com/office/drawing/2014/chartex" xmlns:cx1="http://schemas.microsoft.com/office/drawing/2015/9/8/chartex" xmlns:cx2="http://schemas.microsoft.com/office/drawing/2015/10/21/chartex" xmlns:cx3="http://schemas.microsoft.com/office/drawing/2016/5/9/chartex" xmlns:cx4="http://schemas.microsoft.com/office/drawing/2016/5/10/chartex" xmlns:cx5="http://schemas.microsoft.com/office/drawing/2016/5/11/chartex" xmlns:cx6="http://schemas.microsoft.com/office/drawing/2016/5/12/chartex" xmlns:cx7="http://schemas.microsoft.com/office/drawing/2016/5/13/chartex" xmlns:cx8="http://schemas.microsoft.com/office/drawing/2016/5/14/chartex" xmlns:mc="http://schemas.openxmlformats.org/markup-compatibility/2006" xmlns:aink="http://schemas.microsoft.com/office/drawing/2016/ink" xmlns:am3d="http://schemas.microsoft.com/office/drawing/2017/model3d" xmlns:o="urn:schemas-microsoft-com:office:office" xmlns:oel="http://schemas.microsoft.com/office/2019/extlst" xmlns:r="http://schemas.openxmlformats.org/officeDocument/2006/relationships" xmlns:m="http://schemas.openxmlformats.org/officeDocument/2006/math" xmlns:v="urn:schemas-microsoft-com:vml" xmlns:wp14="http://schemas.microsoft.com/office/word/2010/wordprocessingDrawing" xmlns:wp="http://schemas.openxmlformats.org/drawingml/2006/wordprocessingDrawing" xmlns:w10="urn:schemas-microsoft-com:office:word" xmlns:w="http://schemas.openxmlformats.org/wordprocessingml/2006/main" xmlns:w14="http://schemas.microsoft.com/office/word/2010/wordml" xmlns:w15="http://schemas.microsoft.com/office/word/2012/wordml" xmlns:w16cex="http://schemas.microsoft.com/office/word/2018/wordml/cex" xmlns:w16cid="http://schemas.microsoft.com/office/word/2016/wordml/cid" xmlns:w16="http://schemas.microsoft.com/office/word/2018/wordml" xmlns:w16sdtdh="http://schemas.microsoft.com/office/word/2020/wordml/sdtdatahash" xmlns:w16se="http://schemas.microsoft.com/office/word/2015/wordml/symex" xmlns:wpg="http://schemas.microsoft.com/office/word/2010/wordprocessingGroup" xmlns:wpi="http://schemas.microsoft.com/office/word/2010/wordprocessingInk" xmlns:wne="http://schemas.microsoft.com/office/word/2006/wordml" xmlns:wps="http://schemas.microsoft.com/office/word/2010/wordprocessingShape" mc:Ignorable="w14 w15 w16se w16cid w16 w16cex w16sdtdh wp14">
   <w:abstractNum w:abstractNumId="0" w15:restartNumberingAfterBreak="0">
+    <w:nsid w:val="0F1F5A94"/>
+    <w:multiLevelType w:val="multilevel"/>
+    <w:tmpl w:val="4C220DE6"/>
+    <w:lvl w:ilvl="0">
+      <w:start w:val="1"/>
+      <w:numFmt w:val="decimal"/>
+      <w:lvlText w:val="%1."/>
+      <w:lvlJc w:val="left"/>
+      <w:pPr>
+        <w:tabs>
+          <w:tab w:val="num" w:pos="720"/>
+        </w:tabs>
+        <w:ind w:left="720" w:hanging="360"/>
+      </w:pPr>
+    </w:lvl>
+    <w:lvl w:ilvl="1" w:tentative="1">
+      <w:start w:val="1"/>
+      <w:numFmt w:val="decimal"/>
+      <w:lvlText w:val="%2."/>
+      <w:lvlJc w:val="left"/>
+      <w:pPr>
+        <w:tabs>
+          <w:tab w:val="num" w:pos="1440"/>
+        </w:tabs>
+        <w:ind w:left="1440" w:hanging="360"/>
+      </w:pPr>
+    </w:lvl>
+    <w:lvl w:ilvl="2" w:tentative="1">
+      <w:start w:val="1"/>
+      <w:numFmt w:val="decimal"/>
+      <w:lvlText w:val="%3."/>
+      <w:lvlJc w:val="left"/>
+      <w:pPr>
+        <w:tabs>
+          <w:tab w:val="num" w:pos="2160"/>
+        </w:tabs>
+        <w:ind w:left="2160" w:hanging="360"/>
+      </w:pPr>
+    </w:lvl>
+    <w:lvl w:ilvl="3" w:tentative="1">
+      <w:start w:val="1"/>
+      <w:numFmt w:val="decimal"/>
+      <w:lvlText w:val="%4."/>
+      <w:lvlJc w:val="left"/>
+      <w:pPr>
+        <w:tabs>
+          <w:tab w:val="num" w:pos="2880"/>
+        </w:tabs>
+        <w:ind w:left="2880" w:hanging="360"/>
+      </w:pPr>
+    </w:lvl>
+    <w:lvl w:ilvl="4" w:tentative="1">
+      <w:start w:val="1"/>
+      <w:numFmt w:val="decimal"/>
+      <w:lvlText w:val="%5."/>
+      <w:lvlJc w:val="left"/>
+      <w:pPr>
+        <w:tabs>
+          <w:tab w:val="num" w:pos="3600"/>
+        </w:tabs>
+        <w:ind w:left="3600" w:hanging="360"/>
+      </w:pPr>
+    </w:lvl>
+    <w:lvl w:ilvl="5" w:tentative="1">
+      <w:start w:val="1"/>
+      <w:numFmt w:val="decimal"/>
+      <w:lvlText w:val="%6."/>
+      <w:lvlJc w:val="left"/>
+      <w:pPr>
+        <w:tabs>
+          <w:tab w:val="num" w:pos="4320"/>
+        </w:tabs>
+        <w:ind w:left="4320" w:hanging="360"/>
+      </w:pPr>
+    </w:lvl>
+    <w:lvl w:ilvl="6" w:tentative="1">
+      <w:start w:val="1"/>
+      <w:numFmt w:val="decimal"/>
+      <w:lvlText w:val="%7."/>
+      <w:lvlJc w:val="left"/>
+      <w:pPr>
+        <w:tabs>
+          <w:tab w:val="num" w:pos="5040"/>
+        </w:tabs>
+        <w:ind w:left="5040" w:hanging="360"/>
+      </w:pPr>
+    </w:lvl>
+    <w:lvl w:ilvl="7" w:tentative="1">
+      <w:start w:val="1"/>
+      <w:numFmt w:val="decimal"/>
+      <w:lvlText w:val="%8."/>
+      <w:lvlJc w:val="left"/>
+      <w:pPr>
+        <w:tabs>
+          <w:tab w:val="num" w:pos="5760"/>
+        </w:tabs>
+        <w:ind w:left="5760" w:hanging="360"/>
+      </w:pPr>
+    </w:lvl>
+    <w:lvl w:ilvl="8" w:tentative="1">
+      <w:start w:val="1"/>
+      <w:numFmt w:val="decimal"/>
+      <w:lvlText w:val="%9."/>
+      <w:lvlJc w:val="left"/>
+      <w:pPr>
+        <w:tabs>
+          <w:tab w:val="num" w:pos="6480"/>
+        </w:tabs>
+        <w:ind w:left="6480" w:hanging="360"/>
+      </w:pPr>
+    </w:lvl>
+  </w:abstractNum>
+  <w:abstractNum w:abstractNumId="1" w15:restartNumberingAfterBreak="0">
+    <w:nsid w:val="45FB6CF8"/>
+    <w:multiLevelType w:val="multilevel"/>
+    <w:tmpl w:val="6B88B6F6"/>
+    <w:lvl w:ilvl="0">
+      <w:start w:val="1"/>
+      <w:numFmt w:val="decimal"/>
+      <w:lvlText w:val="%1."/>
+      <w:lvlJc w:val="left"/>
+      <w:pPr>
+        <w:tabs>
+          <w:tab w:val="num" w:pos="720"/>
+        </w:tabs>
+        <w:ind w:left="720" w:hanging="360"/>
+      </w:pPr>
+    </w:lvl>
+    <w:lvl w:ilvl="1" w:tentative="1">
+      <w:start w:val="1"/>
+      <w:numFmt w:val="decimal"/>
+      <w:lvlText w:val="%2."/>
+      <w:lvlJc w:val="left"/>
+      <w:pPr>
+        <w:tabs>
+          <w:tab w:val="num" w:pos="1440"/>
+        </w:tabs>
+        <w:ind w:left="1440" w:hanging="360"/>
+      </w:pPr>
+    </w:lvl>
+    <w:lvl w:ilvl="2" w:tentative="1">
+      <w:start w:val="1"/>
+      <w:numFmt w:val="decimal"/>
+      <w:lvlText w:val="%3."/>
+      <w:lvlJc w:val="left"/>
+      <w:pPr>
+        <w:tabs>
+          <w:tab w:val="num" w:pos="2160"/>
+        </w:tabs>
+        <w:ind w:left="2160" w:hanging="360"/>
+      </w:pPr>
+    </w:lvl>
+    <w:lvl w:ilvl="3" w:tentative="1">
+      <w:start w:val="1"/>
+      <w:numFmt w:val="decimal"/>
+      <w:lvlText w:val="%4."/>
+      <w:lvlJc w:val="left"/>
+      <w:pPr>
+        <w:tabs>
+          <w:tab w:val="num" w:pos="2880"/>
+        </w:tabs>
+        <w:ind w:left="2880" w:hanging="360"/>
+      </w:pPr>
+    </w:lvl>
+    <w:lvl w:ilvl="4" w:tentative="1">
+      <w:start w:val="1"/>
+      <w:numFmt w:val="decimal"/>
+      <w:lvlText w:val="%5."/>
+      <w:lvlJc w:val="left"/>
+      <w:pPr>
+        <w:tabs>
+          <w:tab w:val="num" w:pos="3600"/>
+        </w:tabs>
+        <w:ind w:left="3600" w:hanging="360"/>
+      </w:pPr>
+    </w:lvl>
+    <w:lvl w:ilvl="5" w:tentative="1">
+      <w:start w:val="1"/>
+      <w:numFmt w:val="decimal"/>
+      <w:lvlText w:val="%6."/>
+      <w:lvlJc w:val="left"/>
+      <w:pPr>
+        <w:tabs>
+          <w:tab w:val="num" w:pos="4320"/>
+        </w:tabs>
+        <w:ind w:left="4320" w:hanging="360"/>
+      </w:pPr>
+    </w:lvl>
+    <w:lvl w:ilvl="6" w:tentative="1">
+      <w:start w:val="1"/>
+      <w:numFmt w:val="decimal"/>
+      <w:lvlText w:val="%7."/>
+      <w:lvlJc w:val="left"/>
+      <w:pPr>
+        <w:tabs>
+          <w:tab w:val="num" w:pos="5040"/>
+        </w:tabs>
+        <w:ind w:left="5040" w:hanging="360"/>
+      </w:pPr>
+    </w:lvl>
+    <w:lvl w:ilvl="7" w:tentative="1">
+      <w:start w:val="1"/>
+      <w:numFmt w:val="decimal"/>
+      <w:lvlText w:val="%8."/>
+      <w:lvlJc w:val="left"/>
+      <w:pPr>
+        <w:tabs>
+          <w:tab w:val="num" w:pos="5760"/>
+        </w:tabs>
+        <w:ind w:left="5760" w:hanging="360"/>
+      </w:pPr>
+    </w:lvl>
+    <w:lvl w:ilvl="8" w:tentative="1">
+      <w:start w:val="1"/>
+      <w:numFmt w:val="decimal"/>
+      <w:lvlText w:val="%9."/>
+      <w:lvlJc w:val="left"/>
+      <w:pPr>
+        <w:tabs>
+          <w:tab w:val="num" w:pos="6480"/>
+        </w:tabs>
+        <w:ind w:left="6480" w:hanging="360"/>
+      </w:pPr>
+    </w:lvl>
+  </w:abstractNum>
+  <w:abstractNum w:abstractNumId="2" w15:restartNumberingAfterBreak="0">
     <w:nsid w:val="498C39AF"/>
     <w:multiLevelType w:val="hybridMultilevel"/>
     <w:tmpl w:val="639253CA"/>
@@ -1112,8 +4669,166 @@
       </w:rPr>
     </w:lvl>
   </w:abstractNum>
-  <w:num w:numId="1">
+  <w:abstractNum w:abstractNumId="3" w15:restartNumberingAfterBreak="0">
+    <w:nsid w:val="707E709D"/>
+    <w:multiLevelType w:val="multilevel"/>
+    <w:tmpl w:val="13949C1A"/>
+    <w:lvl w:ilvl="0">
+      <w:start w:val="1"/>
+      <w:numFmt w:val="bullet"/>
+      <w:lvlText w:val=""/>
+      <w:lvlJc w:val="left"/>
+      <w:pPr>
+        <w:tabs>
+          <w:tab w:val="num" w:pos="720"/>
+        </w:tabs>
+        <w:ind w:left="720" w:hanging="360"/>
+      </w:pPr>
+      <w:rPr>
+        <w:rFonts w:ascii="Symbol" w:hAnsi="Symbol" w:hint="default"/>
+        <w:sz w:val="20"/>
+      </w:rPr>
+    </w:lvl>
+    <w:lvl w:ilvl="1" w:tentative="1">
+      <w:start w:val="1"/>
+      <w:numFmt w:val="bullet"/>
+      <w:lvlText w:val="o"/>
+      <w:lvlJc w:val="left"/>
+      <w:pPr>
+        <w:tabs>
+          <w:tab w:val="num" w:pos="1440"/>
+        </w:tabs>
+        <w:ind w:left="1440" w:hanging="360"/>
+      </w:pPr>
+      <w:rPr>
+        <w:rFonts w:ascii="Courier New" w:hAnsi="Courier New" w:hint="default"/>
+        <w:sz w:val="20"/>
+      </w:rPr>
+    </w:lvl>
+    <w:lvl w:ilvl="2" w:tentative="1">
+      <w:start w:val="1"/>
+      <w:numFmt w:val="bullet"/>
+      <w:lvlText w:val=""/>
+      <w:lvlJc w:val="left"/>
+      <w:pPr>
+        <w:tabs>
+          <w:tab w:val="num" w:pos="2160"/>
+        </w:tabs>
+        <w:ind w:left="2160" w:hanging="360"/>
+      </w:pPr>
+      <w:rPr>
+        <w:rFonts w:ascii="Wingdings" w:hAnsi="Wingdings" w:hint="default"/>
+        <w:sz w:val="20"/>
+      </w:rPr>
+    </w:lvl>
+    <w:lvl w:ilvl="3" w:tentative="1">
+      <w:start w:val="1"/>
+      <w:numFmt w:val="bullet"/>
+      <w:lvlText w:val=""/>
+      <w:lvlJc w:val="left"/>
+      <w:pPr>
+        <w:tabs>
+          <w:tab w:val="num" w:pos="2880"/>
+        </w:tabs>
+        <w:ind w:left="2880" w:hanging="360"/>
+      </w:pPr>
+      <w:rPr>
+        <w:rFonts w:ascii="Wingdings" w:hAnsi="Wingdings" w:hint="default"/>
+        <w:sz w:val="20"/>
+      </w:rPr>
+    </w:lvl>
+    <w:lvl w:ilvl="4" w:tentative="1">
+      <w:start w:val="1"/>
+      <w:numFmt w:val="bullet"/>
+      <w:lvlText w:val=""/>
+      <w:lvlJc w:val="left"/>
+      <w:pPr>
+        <w:tabs>
+          <w:tab w:val="num" w:pos="3600"/>
+        </w:tabs>
+        <w:ind w:left="3600" w:hanging="360"/>
+      </w:pPr>
+      <w:rPr>
+        <w:rFonts w:ascii="Wingdings" w:hAnsi="Wingdings" w:hint="default"/>
+        <w:sz w:val="20"/>
+      </w:rPr>
+    </w:lvl>
+    <w:lvl w:ilvl="5" w:tentative="1">
+      <w:start w:val="1"/>
+      <w:numFmt w:val="bullet"/>
+      <w:lvlText w:val=""/>
+      <w:lvlJc w:val="left"/>
+      <w:pPr>
+        <w:tabs>
+          <w:tab w:val="num" w:pos="4320"/>
+        </w:tabs>
+        <w:ind w:left="4320" w:hanging="360"/>
+      </w:pPr>
+      <w:rPr>
+        <w:rFonts w:ascii="Wingdings" w:hAnsi="Wingdings" w:hint="default"/>
+        <w:sz w:val="20"/>
+      </w:rPr>
+    </w:lvl>
+    <w:lvl w:ilvl="6" w:tentative="1">
+      <w:start w:val="1"/>
+      <w:numFmt w:val="bullet"/>
+      <w:lvlText w:val=""/>
+      <w:lvlJc w:val="left"/>
+      <w:pPr>
+        <w:tabs>
+          <w:tab w:val="num" w:pos="5040"/>
+        </w:tabs>
+        <w:ind w:left="5040" w:hanging="360"/>
+      </w:pPr>
+      <w:rPr>
+        <w:rFonts w:ascii="Wingdings" w:hAnsi="Wingdings" w:hint="default"/>
+        <w:sz w:val="20"/>
+      </w:rPr>
+    </w:lvl>
+    <w:lvl w:ilvl="7" w:tentative="1">
+      <w:start w:val="1"/>
+      <w:numFmt w:val="bullet"/>
+      <w:lvlText w:val=""/>
+      <w:lvlJc w:val="left"/>
+      <w:pPr>
+        <w:tabs>
+          <w:tab w:val="num" w:pos="5760"/>
+        </w:tabs>
+        <w:ind w:left="5760" w:hanging="360"/>
+      </w:pPr>
+      <w:rPr>
+        <w:rFonts w:ascii="Wingdings" w:hAnsi="Wingdings" w:hint="default"/>
+        <w:sz w:val="20"/>
+      </w:rPr>
+    </w:lvl>
+    <w:lvl w:ilvl="8" w:tentative="1">
+      <w:start w:val="1"/>
+      <w:numFmt w:val="bullet"/>
+      <w:lvlText w:val=""/>
+      <w:lvlJc w:val="left"/>
+      <w:pPr>
+        <w:tabs>
+          <w:tab w:val="num" w:pos="6480"/>
+        </w:tabs>
+        <w:ind w:left="6480" w:hanging="360"/>
+      </w:pPr>
+      <w:rPr>
+        <w:rFonts w:ascii="Wingdings" w:hAnsi="Wingdings" w:hint="default"/>
+        <w:sz w:val="20"/>
+      </w:rPr>
+    </w:lvl>
+  </w:abstractNum>
+  <w:num w:numId="1" w16cid:durableId="213664661">
+    <w:abstractNumId w:val="2"/>
+  </w:num>
+  <w:num w:numId="2" w16cid:durableId="1931429375">
     <w:abstractNumId w:val="0"/>
+  </w:num>
+  <w:num w:numId="3" w16cid:durableId="2096591627">
+    <w:abstractNumId w:val="1"/>
+  </w:num>
+  <w:num w:numId="4" w16cid:durableId="1158962529">
+    <w:abstractNumId w:val="3"/>
   </w:num>
 </w:numbering>
 </file>
@@ -1517,6 +5232,27 @@
     <w:name w:val="Normal"/>
     <w:qFormat/>
   </w:style>
+  <w:style w:type="paragraph" w:styleId="Heading1">
+    <w:name w:val="heading 1"/>
+    <w:basedOn w:val="Normal"/>
+    <w:link w:val="Heading1Char"/>
+    <w:uiPriority w:val="9"/>
+    <w:qFormat/>
+    <w:rsid w:val="003D1A94"/>
+    <w:pPr>
+      <w:spacing w:before="100" w:beforeAutospacing="1" w:after="100" w:afterAutospacing="1" w:line="240" w:lineRule="auto"/>
+      <w:outlineLvl w:val="0"/>
+    </w:pPr>
+    <w:rPr>
+      <w:rFonts w:ascii="Times New Roman" w:eastAsia="Times New Roman" w:hAnsi="Times New Roman" w:cs="Times New Roman"/>
+      <w:b/>
+      <w:bCs/>
+      <w:kern w:val="36"/>
+      <w:sz w:val="48"/>
+      <w:szCs w:val="48"/>
+      <w:lang w:eastAsia="en-IN"/>
+    </w:rPr>
+  </w:style>
   <w:style w:type="character" w:default="1" w:styleId="DefaultParagraphFont">
     <w:name w:val="Default Paragraph Font"/>
     <w:uiPriority w:val="1"/>
@@ -1554,6 +5290,153 @@
       <w:ind w:left="720"/>
       <w:contextualSpacing/>
     </w:pPr>
+  </w:style>
+  <w:style w:type="character" w:customStyle="1" w:styleId="Heading1Char">
+    <w:name w:val="Heading 1 Char"/>
+    <w:basedOn w:val="DefaultParagraphFont"/>
+    <w:link w:val="Heading1"/>
+    <w:uiPriority w:val="9"/>
+    <w:rsid w:val="003D1A94"/>
+    <w:rPr>
+      <w:rFonts w:ascii="Times New Roman" w:eastAsia="Times New Roman" w:hAnsi="Times New Roman" w:cs="Times New Roman"/>
+      <w:b/>
+      <w:bCs/>
+      <w:kern w:val="36"/>
+      <w:sz w:val="48"/>
+      <w:szCs w:val="48"/>
+      <w:lang w:eastAsia="en-IN"/>
+    </w:rPr>
+  </w:style>
+  <w:style w:type="paragraph" w:customStyle="1" w:styleId="pw-post-body-paragraph">
+    <w:name w:val="pw-post-body-paragraph"/>
+    <w:basedOn w:val="Normal"/>
+    <w:rsid w:val="003D1A94"/>
+    <w:pPr>
+      <w:spacing w:before="100" w:beforeAutospacing="1" w:after="100" w:afterAutospacing="1" w:line="240" w:lineRule="auto"/>
+    </w:pPr>
+    <w:rPr>
+      <w:rFonts w:ascii="Times New Roman" w:eastAsia="Times New Roman" w:hAnsi="Times New Roman" w:cs="Times New Roman"/>
+      <w:sz w:val="24"/>
+      <w:szCs w:val="24"/>
+      <w:lang w:eastAsia="en-IN"/>
+    </w:rPr>
+  </w:style>
+  <w:style w:type="character" w:styleId="Hyperlink">
+    <w:name w:val="Hyperlink"/>
+    <w:basedOn w:val="DefaultParagraphFont"/>
+    <w:uiPriority w:val="99"/>
+    <w:semiHidden/>
+    <w:unhideWhenUsed/>
+    <w:rsid w:val="003D1A94"/>
+    <w:rPr>
+      <w:color w:val="0000FF"/>
+      <w:u w:val="single"/>
+    </w:rPr>
+  </w:style>
+  <w:style w:type="character" w:styleId="Strong">
+    <w:name w:val="Strong"/>
+    <w:basedOn w:val="DefaultParagraphFont"/>
+    <w:uiPriority w:val="22"/>
+    <w:qFormat/>
+    <w:rsid w:val="003D1A94"/>
+    <w:rPr>
+      <w:b/>
+      <w:bCs/>
+    </w:rPr>
+  </w:style>
+  <w:style w:type="paragraph" w:customStyle="1" w:styleId="kl">
+    <w:name w:val="kl"/>
+    <w:basedOn w:val="Normal"/>
+    <w:rsid w:val="003D1A94"/>
+    <w:pPr>
+      <w:spacing w:before="100" w:beforeAutospacing="1" w:after="100" w:afterAutospacing="1" w:line="240" w:lineRule="auto"/>
+    </w:pPr>
+    <w:rPr>
+      <w:rFonts w:ascii="Times New Roman" w:eastAsia="Times New Roman" w:hAnsi="Times New Roman" w:cs="Times New Roman"/>
+      <w:sz w:val="24"/>
+      <w:szCs w:val="24"/>
+      <w:lang w:eastAsia="en-IN"/>
+    </w:rPr>
+  </w:style>
+  <w:style w:type="character" w:styleId="Emphasis">
+    <w:name w:val="Emphasis"/>
+    <w:basedOn w:val="DefaultParagraphFont"/>
+    <w:uiPriority w:val="20"/>
+    <w:qFormat/>
+    <w:rsid w:val="003D1A94"/>
+    <w:rPr>
+      <w:i/>
+      <w:iCs/>
+    </w:rPr>
+  </w:style>
+  <w:style w:type="paragraph" w:customStyle="1" w:styleId="jm">
+    <w:name w:val="jm"/>
+    <w:basedOn w:val="Normal"/>
+    <w:rsid w:val="003D1A94"/>
+    <w:pPr>
+      <w:spacing w:before="100" w:beforeAutospacing="1" w:after="100" w:afterAutospacing="1" w:line="240" w:lineRule="auto"/>
+    </w:pPr>
+    <w:rPr>
+      <w:rFonts w:ascii="Times New Roman" w:eastAsia="Times New Roman" w:hAnsi="Times New Roman" w:cs="Times New Roman"/>
+      <w:sz w:val="24"/>
+      <w:szCs w:val="24"/>
+      <w:lang w:eastAsia="en-IN"/>
+    </w:rPr>
+  </w:style>
+  <w:style w:type="paragraph" w:styleId="HTMLPreformatted">
+    <w:name w:val="HTML Preformatted"/>
+    <w:basedOn w:val="Normal"/>
+    <w:link w:val="HTMLPreformattedChar"/>
+    <w:uiPriority w:val="99"/>
+    <w:semiHidden/>
+    <w:unhideWhenUsed/>
+    <w:rsid w:val="003D1A94"/>
+    <w:pPr>
+      <w:tabs>
+        <w:tab w:val="left" w:pos="916"/>
+        <w:tab w:val="left" w:pos="1832"/>
+        <w:tab w:val="left" w:pos="2748"/>
+        <w:tab w:val="left" w:pos="3664"/>
+        <w:tab w:val="left" w:pos="4580"/>
+        <w:tab w:val="left" w:pos="5496"/>
+        <w:tab w:val="left" w:pos="6412"/>
+        <w:tab w:val="left" w:pos="7328"/>
+        <w:tab w:val="left" w:pos="8244"/>
+        <w:tab w:val="left" w:pos="9160"/>
+        <w:tab w:val="left" w:pos="10076"/>
+        <w:tab w:val="left" w:pos="10992"/>
+        <w:tab w:val="left" w:pos="11908"/>
+        <w:tab w:val="left" w:pos="12824"/>
+        <w:tab w:val="left" w:pos="13740"/>
+        <w:tab w:val="left" w:pos="14656"/>
+      </w:tabs>
+      <w:spacing w:after="0" w:line="240" w:lineRule="auto"/>
+    </w:pPr>
+    <w:rPr>
+      <w:rFonts w:ascii="Courier New" w:eastAsia="Times New Roman" w:hAnsi="Courier New" w:cs="Courier New"/>
+      <w:sz w:val="20"/>
+      <w:szCs w:val="20"/>
+      <w:lang w:eastAsia="en-IN"/>
+    </w:rPr>
+  </w:style>
+  <w:style w:type="character" w:customStyle="1" w:styleId="HTMLPreformattedChar">
+    <w:name w:val="HTML Preformatted Char"/>
+    <w:basedOn w:val="DefaultParagraphFont"/>
+    <w:link w:val="HTMLPreformatted"/>
+    <w:uiPriority w:val="99"/>
+    <w:semiHidden/>
+    <w:rsid w:val="003D1A94"/>
+    <w:rPr>
+      <w:rFonts w:ascii="Courier New" w:eastAsia="Times New Roman" w:hAnsi="Courier New" w:cs="Courier New"/>
+      <w:sz w:val="20"/>
+      <w:szCs w:val="20"/>
+      <w:lang w:eastAsia="en-IN"/>
+    </w:rPr>
+  </w:style>
+  <w:style w:type="character" w:customStyle="1" w:styleId="gj">
+    <w:name w:val="gj"/>
+    <w:basedOn w:val="DefaultParagraphFont"/>
+    <w:rsid w:val="003D1A94"/>
   </w:style>
 </w:styles>
 </file>

</xml_diff>